<commit_message>
Password is now hashed
</commit_message>
<xml_diff>
--- a/Dokumentation-Mobile-App-Dennis-Nikolai.docx
+++ b/Dokumentation-Mobile-App-Dennis-Nikolai.docx
@@ -1197,19 +1197,7 @@
               <w:rPr>
                 <w:rStyle w:val="Hyperlink"/>
               </w:rPr>
-              <w:t>Abstract (K</w:t>
-            </w:r>
-            <w:r>
-              <w:rPr>
-                <w:rStyle w:val="Hyperlink"/>
-              </w:rPr>
-              <w:t>u</w:t>
-            </w:r>
-            <w:r>
-              <w:rPr>
-                <w:rStyle w:val="Hyperlink"/>
-              </w:rPr>
-              <w:t>rzbeschreibung)</w:t>
+              <w:t>Abstract (Kurzbeschreibung)</w:t>
             </w:r>
             <w:r>
               <w:rPr>
@@ -1776,13 +1764,7 @@
         <w:t>herzustellen</w:t>
       </w:r>
       <w:r>
-        <w:t xml:space="preserve">, </w:t>
-      </w:r>
-      <w:r>
-        <w:t>über welche sich eine Person registrieren und danach einloggen kann.</w:t>
-      </w:r>
-      <w:r>
-        <w:t xml:space="preserve"> </w:t>
+        <w:t xml:space="preserve">, über welche sich eine Person registrieren und danach einloggen kann. </w:t>
       </w:r>
       <w:r>
         <w:t xml:space="preserve">Für die Registrierung gibt er </w:t>
@@ -1869,27 +1851,17 @@
     <w:p>
       <w:pPr>
         <w:spacing w:after="160" w:line="259" w:lineRule="auto"/>
-        <w:rPr>
-          <w:lang w:val="en-US"/>
-        </w:rPr>
-      </w:pPr>
-      <w:r>
-        <w:rPr>
-          <w:lang w:val="en-US"/>
-        </w:rPr>
+      </w:pPr>
+      <w:r>
         <w:t>GitHub</w:t>
       </w:r>
       <w:r>
-        <w:rPr>
-          <w:lang w:val="en-US"/>
-        </w:rPr>
         <w:t xml:space="preserve">: </w:t>
       </w:r>
       <w:hyperlink r:id="rId14" w:history="1">
         <w:r>
           <w:rPr>
             <w:rStyle w:val="Hyperlink"/>
-            <w:lang w:val="en-US"/>
           </w:rPr>
           <w:t>https://github.com/Th3Dennis/uek335NikolaiDennis</w:t>
         </w:r>
@@ -1898,23 +1870,14 @@
     <w:p>
       <w:pPr>
         <w:spacing w:after="160" w:line="259" w:lineRule="auto"/>
-        <w:rPr>
-          <w:lang w:val="en-US"/>
-        </w:rPr>
-      </w:pPr>
-      <w:r>
-        <w:rPr>
-          <w:lang w:val="en-US"/>
-        </w:rPr>
+      </w:pPr>
+      <w:r>
         <w:br w:type="page"/>
       </w:r>
     </w:p>
     <w:p>
       <w:pPr>
         <w:spacing w:after="160" w:line="259" w:lineRule="auto"/>
-        <w:rPr>
-          <w:lang w:val="en-US"/>
-        </w:rPr>
       </w:pPr>
     </w:p>
     <w:p>
@@ -1923,13 +1886,15 @@
       </w:pPr>
       <w:bookmarkStart w:id="2" w:name="_Toc510016995"/>
       <w:r>
-        <w:lastRenderedPageBreak/>
         <w:t>Mockups</w:t>
       </w:r>
       <w:bookmarkEnd w:id="2"/>
     </w:p>
     <w:p>
       <w:r>
+        <w:rPr>
+          <w:noProof/>
+        </w:rPr>
         <w:drawing>
           <wp:inline distT="0" distB="0" distL="0" distR="0" wp14:anchorId="57968D30" wp14:editId="413CBE84">
             <wp:extent cx="6120130" cy="8380730"/>
@@ -1983,6 +1948,7 @@
         <w:rPr>
           <w:b/>
         </w:rPr>
+        <w:lastRenderedPageBreak/>
         <w:t>Startactivity</w:t>
       </w:r>
       <w:r>
@@ -2425,44 +2391,6 @@
         <w:t>Manuelle UI-Tests</w:t>
       </w:r>
       <w:bookmarkEnd w:id="5"/>
-    </w:p>
-    <w:p>
-      <w:pPr>
-        <w:rPr>
-          <w:color w:val="FFFFFF" w:themeColor="background1"/>
-          <w:highlight w:val="magenta"/>
-        </w:rPr>
-      </w:pPr>
-      <w:r>
-        <w:rPr>
-          <w:color w:val="FFFFFF" w:themeColor="background1"/>
-          <w:highlight w:val="magenta"/>
-        </w:rPr>
-        <w:t xml:space="preserve">In diesem Kapitel definiert ihr die </w:t>
-      </w:r>
-      <w:proofErr w:type="gramStart"/>
-      <w:r>
-        <w:rPr>
-          <w:color w:val="FFFFFF" w:themeColor="background1"/>
-          <w:highlight w:val="magenta"/>
-        </w:rPr>
-        <w:t>Tests</w:t>
-      </w:r>
-      <w:proofErr w:type="gramEnd"/>
-      <w:r>
-        <w:rPr>
-          <w:color w:val="FFFFFF" w:themeColor="background1"/>
-          <w:highlight w:val="magenta"/>
-        </w:rPr>
-        <w:t xml:space="preserve"> die Ihr macht. </w:t>
-      </w:r>
-      <w:r>
-        <w:rPr>
-          <w:color w:val="FFFFFF" w:themeColor="background1"/>
-          <w:highlight w:val="magenta"/>
-        </w:rPr>
-        <w:br/>
-      </w:r>
     </w:p>
     <w:tbl>
       <w:tblPr>
@@ -3074,6 +3002,14 @@
     <w:p>
       <w:pPr>
         <w:spacing w:after="200"/>
+        <w:rPr>
+          <w:rFonts w:eastAsia="Calibri" w:cs="Times New Roman"/>
+        </w:rPr>
+      </w:pPr>
+    </w:p>
+    <w:p>
+      <w:pPr>
+        <w:spacing w:after="160" w:line="259" w:lineRule="auto"/>
         <w:rPr>
           <w:rFonts w:eastAsia="Calibri" w:cs="Times New Roman"/>
         </w:rPr>
@@ -7572,6 +7508,25 @@
       <w:shd w:val="clear" w:color="auto" w:fill="E1DFDD"/>
     </w:rPr>
   </w:style>
+  <w:style w:type="table" w:styleId="TabellemithellemGitternetz">
+    <w:name w:val="Grid Table Light"/>
+    <w:basedOn w:val="NormaleTabelle"/>
+    <w:uiPriority w:val="40"/>
+    <w:rsid w:val="00400E6A"/>
+    <w:pPr>
+      <w:spacing w:after="0" w:line="240" w:lineRule="auto"/>
+    </w:pPr>
+    <w:tblPr>
+      <w:tblBorders>
+        <w:top w:val="single" w:sz="4" w:space="0" w:color="BFBFBF" w:themeColor="background1" w:themeShade="BF"/>
+        <w:left w:val="single" w:sz="4" w:space="0" w:color="BFBFBF" w:themeColor="background1" w:themeShade="BF"/>
+        <w:bottom w:val="single" w:sz="4" w:space="0" w:color="BFBFBF" w:themeColor="background1" w:themeShade="BF"/>
+        <w:right w:val="single" w:sz="4" w:space="0" w:color="BFBFBF" w:themeColor="background1" w:themeShade="BF"/>
+        <w:insideH w:val="single" w:sz="4" w:space="0" w:color="BFBFBF" w:themeColor="background1" w:themeShade="BF"/>
+        <w:insideV w:val="single" w:sz="4" w:space="0" w:color="BFBFBF" w:themeColor="background1" w:themeShade="BF"/>
+      </w:tblBorders>
+    </w:tblPr>
+  </w:style>
 </w:styles>
 </file>
 
@@ -7837,15 +7792,6 @@
 </file>
 
 <file path=customXml/item1.xml><?xml version="1.0" encoding="utf-8"?>
-<?mso-contentType ?>
-<FormTemplates xmlns="http://schemas.microsoft.com/sharepoint/v3/contenttype/forms">
-  <Display>DocumentLibraryForm</Display>
-  <Edit>DocumentLibraryForm</Edit>
-  <New>DocumentLibraryForm</New>
-</FormTemplates>
-</file>
-
-<file path=customXml/item2.xml><?xml version="1.0" encoding="utf-8"?>
 <ct:contentTypeSchema xmlns:ct="http://schemas.microsoft.com/office/2006/metadata/contentType" xmlns:ma="http://schemas.microsoft.com/office/2006/metadata/properties/metaAttributes" ct:_="" ma:_="" ma:contentTypeName="Dokument" ma:contentTypeID="0x010100197F0F0657B46C48BE7B3C736211D501" ma:contentTypeVersion="0" ma:contentTypeDescription="Ein neues Dokument erstellen." ma:contentTypeScope="" ma:versionID="a081d59433345dd6b30eab24c49d0e73">
   <xsd:schema xmlns:xsd="http://www.w3.org/2001/XMLSchema" xmlns:xs="http://www.w3.org/2001/XMLSchema" xmlns:p="http://schemas.microsoft.com/office/2006/metadata/properties" targetNamespace="http://schemas.microsoft.com/office/2006/metadata/properties" ma:root="true" ma:fieldsID="10627edd4f09c1f414843cf0643fb7ba">
     <xsd:element name="properties">
@@ -7959,25 +7905,26 @@
 </ct:contentTypeSchema>
 </file>
 
-<file path=customXml/item3.xml><?xml version="1.0" encoding="utf-8"?>
-<b:Sources xmlns:b="http://schemas.openxmlformats.org/officeDocument/2006/bibliography" xmlns="http://schemas.openxmlformats.org/officeDocument/2006/bibliography" SelectedStyle="\APASixthEditionOfficeOnline.xsl" StyleName="APA" Version="6"/>
+<file path=customXml/item2.xml><?xml version="1.0" encoding="utf-8"?>
+<?mso-contentType ?>
+<FormTemplates xmlns="http://schemas.microsoft.com/sharepoint/v3/contenttype/forms">
+  <Display>DocumentLibraryForm</Display>
+  <Edit>DocumentLibraryForm</Edit>
+  <New>DocumentLibraryForm</New>
+</FormTemplates>
 </file>
 
-<file path=customXml/item4.xml><?xml version="1.0" encoding="utf-8"?>
+<file path=customXml/item3.xml><?xml version="1.0" encoding="utf-8"?>
 <p:properties xmlns:p="http://schemas.microsoft.com/office/2006/metadata/properties" xmlns:xsi="http://www.w3.org/2001/XMLSchema-instance" xmlns:pc="http://schemas.microsoft.com/office/infopath/2007/PartnerControls">
   <documentManagement/>
 </p:properties>
 </file>
 
-<file path=customXml/itemProps1.xml><?xml version="1.0" encoding="utf-8"?>
-<ds:datastoreItem xmlns:ds="http://schemas.openxmlformats.org/officeDocument/2006/customXml" ds:itemID="{419A9A07-AB27-477F-80E6-7D745136E314}">
-  <ds:schemaRefs>
-    <ds:schemaRef ds:uri="http://schemas.microsoft.com/sharepoint/v3/contenttype/forms"/>
-  </ds:schemaRefs>
-</ds:datastoreItem>
+<file path=customXml/item4.xml><?xml version="1.0" encoding="utf-8"?>
+<b:Sources xmlns:b="http://schemas.openxmlformats.org/officeDocument/2006/bibliography" xmlns="http://schemas.openxmlformats.org/officeDocument/2006/bibliography" SelectedStyle="\APASixthEditionOfficeOnline.xsl" StyleName="APA" Version="6"/>
 </file>
 
-<file path=customXml/itemProps2.xml><?xml version="1.0" encoding="utf-8"?>
+<file path=customXml/itemProps1.xml><?xml version="1.0" encoding="utf-8"?>
 <ds:datastoreItem xmlns:ds="http://schemas.openxmlformats.org/officeDocument/2006/customXml" ds:itemID="{6E396158-D9AF-428F-AB15-3FEB6B41E18A}">
   <ds:schemaRefs>
     <ds:schemaRef ds:uri="http://schemas.microsoft.com/office/2006/metadata/contentType"/>
@@ -7993,19 +7940,27 @@
 </ds:datastoreItem>
 </file>
 
-<file path=customXml/itemProps3.xml><?xml version="1.0" encoding="utf-8"?>
-<ds:datastoreItem xmlns:ds="http://schemas.openxmlformats.org/officeDocument/2006/customXml" ds:itemID="{5615BD2E-8734-9447-9221-FB732DB6188B}">
+<file path=customXml/itemProps2.xml><?xml version="1.0" encoding="utf-8"?>
+<ds:datastoreItem xmlns:ds="http://schemas.openxmlformats.org/officeDocument/2006/customXml" ds:itemID="{419A9A07-AB27-477F-80E6-7D745136E314}">
   <ds:schemaRefs>
-    <ds:schemaRef ds:uri="http://schemas.openxmlformats.org/officeDocument/2006/bibliography"/>
+    <ds:schemaRef ds:uri="http://schemas.microsoft.com/sharepoint/v3/contenttype/forms"/>
   </ds:schemaRefs>
 </ds:datastoreItem>
 </file>
 
-<file path=customXml/itemProps4.xml><?xml version="1.0" encoding="utf-8"?>
+<file path=customXml/itemProps3.xml><?xml version="1.0" encoding="utf-8"?>
 <ds:datastoreItem xmlns:ds="http://schemas.openxmlformats.org/officeDocument/2006/customXml" ds:itemID="{0EBEBE05-60C9-4A41-8F3E-7686FB665CA5}">
   <ds:schemaRefs>
     <ds:schemaRef ds:uri="http://schemas.microsoft.com/office/2006/metadata/properties"/>
     <ds:schemaRef ds:uri="http://schemas.microsoft.com/office/infopath/2007/PartnerControls"/>
   </ds:schemaRefs>
 </ds:datastoreItem>
+</file>
+
+<file path=customXml/itemProps4.xml><?xml version="1.0" encoding="utf-8"?>
+<ds:datastoreItem xmlns:ds="http://schemas.openxmlformats.org/officeDocument/2006/customXml" ds:itemID="{5615BD2E-8734-9447-9221-FB732DB6188B}">
+  <ds:schemaRefs>
+    <ds:schemaRef ds:uri="http://schemas.openxmlformats.org/officeDocument/2006/bibliography"/>
+  </ds:schemaRefs>
+</ds:datastoreItem>
 </file>
</xml_diff>

<commit_message>
Made the technical documentation
</commit_message>
<xml_diff>
--- a/Dokumentation-Mobile-App-Dennis-Nikolai.docx
+++ b/Dokumentation-Mobile-App-Dennis-Nikolai.docx
@@ -1814,54 +1814,28 @@
     <w:p>
       <w:pPr>
         <w:spacing w:after="160" w:line="259" w:lineRule="auto"/>
-      </w:pPr>
-      <w:r>
         <w:rPr>
-          <w:highlight w:val="yellow"/>
+          <w:rStyle w:val="Hyperlink"/>
+          <w:lang w:val="en-US"/>
         </w:rPr>
-        <w:t xml:space="preserve">Wichtig: Die Doku </w:t>
-      </w:r>
+      </w:pPr>
       <w:r>
         <w:rPr>
-          <w:highlight w:val="yellow"/>
+          <w:lang w:val="en-US"/>
         </w:rPr>
-        <w:t>muss</w:t>
+        <w:t>GitHub</w:t>
       </w:r>
       <w:r>
         <w:rPr>
-          <w:highlight w:val="yellow"/>
+          <w:lang w:val="en-US"/>
         </w:rPr>
-        <w:t xml:space="preserve"> auf GitHub geführt werden. Die Struktur muss aber eingehalten werden. Die entsprechenden Teile müssen hier </w:t>
-      </w:r>
-      <w:proofErr w:type="gramStart"/>
-      <w:r>
-        <w:rPr>
-          <w:highlight w:val="yellow"/>
-        </w:rPr>
-        <w:t>Verlinkt</w:t>
-      </w:r>
-      <w:proofErr w:type="gramEnd"/>
-      <w:r>
-        <w:rPr>
-          <w:highlight w:val="yellow"/>
-        </w:rPr>
-        <w:t xml:space="preserve"> werden.</w:t>
-      </w:r>
-    </w:p>
-    <w:p>
-      <w:pPr>
-        <w:spacing w:after="160" w:line="259" w:lineRule="auto"/>
-      </w:pPr>
-      <w:r>
-        <w:t>GitHub</w:t>
-      </w:r>
-      <w:r>
         <w:t xml:space="preserve">: </w:t>
       </w:r>
       <w:hyperlink r:id="rId14" w:history="1">
         <w:r>
           <w:rPr>
             <w:rStyle w:val="Hyperlink"/>
+            <w:lang w:val="en-US"/>
           </w:rPr>
           <w:t>https://github.com/Th3Dennis/uek335NikolaiDennis</w:t>
         </w:r>
@@ -1870,14 +1844,49 @@
     <w:p>
       <w:pPr>
         <w:spacing w:after="160" w:line="259" w:lineRule="auto"/>
-      </w:pPr>
-      <w:r>
-        <w:br w:type="page"/>
-      </w:r>
+        <w:rPr>
+          <w:lang w:val="fr-CH"/>
+        </w:rPr>
+      </w:pPr>
+      <w:r>
+        <w:rPr>
+          <w:rStyle w:val="Hyperlink"/>
+          <w:color w:val="auto"/>
+          <w:u w:val="none"/>
+          <w:lang w:val="fr-CH"/>
+        </w:rPr>
+        <w:t xml:space="preserve">Figma: </w:t>
+      </w:r>
+      <w:hyperlink r:id="rId15" w:history="1">
+        <w:r>
+          <w:rPr>
+            <w:rStyle w:val="Hyperlink"/>
+            <w:lang w:val="fr-CH"/>
+          </w:rPr>
+          <w:t>https://www.figma.com/file/i88N3kNy8UKmVCOUPFPtkp/Android-GUI-Design-Files?node-id=15566%3A153</w:t>
+        </w:r>
+      </w:hyperlink>
     </w:p>
     <w:p>
       <w:pPr>
         <w:spacing w:after="160" w:line="259" w:lineRule="auto"/>
+        <w:rPr>
+          <w:lang w:val="fr-CH"/>
+        </w:rPr>
+      </w:pPr>
+      <w:r>
+        <w:rPr>
+          <w:lang w:val="fr-CH"/>
+        </w:rPr>
+        <w:br w:type="page"/>
+      </w:r>
+    </w:p>
+    <w:p>
+      <w:pPr>
+        <w:spacing w:after="160" w:line="259" w:lineRule="auto"/>
+        <w:rPr>
+          <w:lang w:val="fr-CH"/>
+        </w:rPr>
       </w:pPr>
     </w:p>
     <w:p>
@@ -1911,7 +1920,7 @@
                     <pic:cNvPicPr/>
                   </pic:nvPicPr>
                   <pic:blipFill>
-                    <a:blip r:embed="rId15"/>
+                    <a:blip r:embed="rId16"/>
                     <a:stretch>
                       <a:fillRect/>
                     </a:stretch>
@@ -2300,9 +2309,547 @@
       </w:pPr>
       <w:bookmarkStart w:id="3" w:name="_Toc510016996"/>
       <w:r>
+        <w:lastRenderedPageBreak/>
         <w:t>Technische Realisierung</w:t>
       </w:r>
       <w:bookmarkEnd w:id="3"/>
+    </w:p>
+    <w:p>
+      <w:r>
+        <w:rPr>
+          <w:noProof/>
+        </w:rPr>
+        <w:drawing>
+          <wp:inline distT="0" distB="0" distL="0" distR="0" wp14:anchorId="2C32664F" wp14:editId="23BF0D64">
+            <wp:extent cx="6118225" cy="3635375"/>
+            <wp:effectExtent l="0" t="0" r="0" b="3175"/>
+            <wp:docPr id="6" name="Grafik 6"/>
+            <wp:cNvGraphicFramePr>
+              <a:graphicFrameLocks xmlns:a="http://schemas.openxmlformats.org/drawingml/2006/main" noChangeAspect="1"/>
+            </wp:cNvGraphicFramePr>
+            <a:graphic xmlns:a="http://schemas.openxmlformats.org/drawingml/2006/main">
+              <a:graphicData uri="http://schemas.openxmlformats.org/drawingml/2006/picture">
+                <pic:pic xmlns:pic="http://schemas.openxmlformats.org/drawingml/2006/picture">
+                  <pic:nvPicPr>
+                    <pic:cNvPr id="0" name="Picture 1"/>
+                    <pic:cNvPicPr>
+                      <a:picLocks noChangeAspect="1" noChangeArrowheads="1"/>
+                    </pic:cNvPicPr>
+                  </pic:nvPicPr>
+                  <pic:blipFill>
+                    <a:blip r:embed="rId17">
+                      <a:extLst>
+                        <a:ext uri="{28A0092B-C50C-407E-A947-70E740481C1C}">
+                          <a14:useLocalDpi xmlns:a14="http://schemas.microsoft.com/office/drawing/2010/main" val="0"/>
+                        </a:ext>
+                      </a:extLst>
+                    </a:blip>
+                    <a:srcRect/>
+                    <a:stretch>
+                      <a:fillRect/>
+                    </a:stretch>
+                  </pic:blipFill>
+                  <pic:spPr bwMode="auto">
+                    <a:xfrm>
+                      <a:off x="0" y="0"/>
+                      <a:ext cx="6118225" cy="3635375"/>
+                    </a:xfrm>
+                    <a:prstGeom prst="rect">
+                      <a:avLst/>
+                    </a:prstGeom>
+                    <a:noFill/>
+                    <a:ln>
+                      <a:noFill/>
+                    </a:ln>
+                  </pic:spPr>
+                </pic:pic>
+              </a:graphicData>
+            </a:graphic>
+          </wp:inline>
+        </w:drawing>
+      </w:r>
+    </w:p>
+    <w:p/>
+    <w:p>
+      <w:pPr>
+        <w:rPr>
+          <w:b/>
+          <w:bCs/>
+        </w:rPr>
+      </w:pPr>
+      <w:r>
+        <w:rPr>
+          <w:b/>
+          <w:bCs/>
+        </w:rPr>
+        <w:t>MainActivity</w:t>
+      </w:r>
+    </w:p>
+    <w:p>
+      <w:r>
+        <w:t xml:space="preserve">In dieser Klasse / Aktivität </w:t>
+      </w:r>
+      <w:r>
+        <w:t>befindet sich die Logik</w:t>
+      </w:r>
+      <w:r>
+        <w:t xml:space="preserve">, welche es dem User ermöglicht sich einzuloggen. In der onCreate() Methode </w:t>
+      </w:r>
+      <w:r>
+        <w:t>wird d</w:t>
+      </w:r>
+      <w:r>
+        <w:t xml:space="preserve">er userDao Variable das DAO der Datenbank </w:t>
+      </w:r>
+      <w:r>
+        <w:t xml:space="preserve">zugewiesen. Auch überprüft es in dieser </w:t>
+      </w:r>
+      <w:r>
+        <w:t>Methode,</w:t>
+      </w:r>
+      <w:r>
+        <w:t xml:space="preserve"> ob sich bereits die Variable «activeUser» in</w:t>
+      </w:r>
+      <w:r>
+        <w:t xml:space="preserve"> der Shared Preference «invistPrefs» befindet. Falls dies der Fall sein sollte, wird der Benutzer </w:t>
+      </w:r>
+      <w:r>
+        <w:t xml:space="preserve">automatisch auf die HomeActivity weitergeleitet. </w:t>
+      </w:r>
+      <w:r>
+        <w:t xml:space="preserve">Hier befinden sich ebenfalls zwei OnClickListener. Der erste </w:t>
+      </w:r>
+      <w:r>
+        <w:t>Reagiert,</w:t>
+      </w:r>
+      <w:r>
+        <w:t xml:space="preserve"> falls man auf den </w:t>
+      </w:r>
+      <w:r>
+        <w:t>blau geschriebenen «Registrieren» Text klickt.</w:t>
+      </w:r>
+      <w:r>
+        <w:t xml:space="preserve"> Somit wird man zur RegisterActivity weitergeleitet. </w:t>
+      </w:r>
+      <w:r>
+        <w:t>Der zweite Listener</w:t>
+      </w:r>
+      <w:r>
+        <w:t xml:space="preserve"> reagiert, sobald man auf den «Einloggen» Button klickt. </w:t>
+      </w:r>
+      <w:r>
+        <w:t xml:space="preserve">Dieser ruft dann die Methode </w:t>
+      </w:r>
+      <w:r>
+        <w:t>validateFieldsAndLogic auf.</w:t>
+      </w:r>
+    </w:p>
+    <w:p>
+      <w:pPr>
+        <w:rPr>
+          <w:u w:val="single"/>
+        </w:rPr>
+      </w:pPr>
+      <w:r>
+        <w:rPr>
+          <w:u w:val="single"/>
+        </w:rPr>
+        <w:t>Methode validateFieldsAndLogic</w:t>
+      </w:r>
+      <w:r>
+        <w:rPr>
+          <w:u w:val="single"/>
+        </w:rPr>
+        <w:t>()</w:t>
+      </w:r>
+    </w:p>
+    <w:p>
+      <w:r>
+        <w:t xml:space="preserve">In dieser Methode </w:t>
+      </w:r>
+      <w:r>
+        <w:t xml:space="preserve">wird die eingegebene E-Mail und das Passwort </w:t>
+      </w:r>
+      <w:r>
+        <w:t>in eine String</w:t>
+      </w:r>
+      <w:r>
+        <w:t xml:space="preserve"> variable gespeichert. Nach der Prüfung der Verfügbarkeit der E-Mail, </w:t>
+      </w:r>
+      <w:r>
+        <w:t xml:space="preserve">wird das verschlüsselte Passwort </w:t>
+      </w:r>
+      <w:r>
+        <w:t xml:space="preserve">mit der E-Mail als Primärschlüssel </w:t>
+      </w:r>
+      <w:r>
+        <w:t xml:space="preserve">von der Datenbank geholt. Dieses wird dann mit dem eingegebenen </w:t>
+      </w:r>
+      <w:r>
+        <w:t>Passwort überprüft. Bei erfolgreicher Authentifizierung wird d</w:t>
+      </w:r>
+      <w:r>
+        <w:t>ie E-Mail in die bereits erwähnte Shared Preference gespeichert</w:t>
+      </w:r>
+      <w:r>
+        <w:t xml:space="preserve"> und a</w:t>
+      </w:r>
+      <w:r>
+        <w:t xml:space="preserve">nschliessend wird der </w:t>
+      </w:r>
+      <w:r>
+        <w:t xml:space="preserve">Benutzer auf die Home Activity weitergeleitet. </w:t>
+      </w:r>
+    </w:p>
+    <w:p>
+      <w:pPr>
+        <w:rPr>
+          <w:b/>
+          <w:bCs/>
+        </w:rPr>
+      </w:pPr>
+      <w:r>
+        <w:rPr>
+          <w:b/>
+          <w:bCs/>
+        </w:rPr>
+        <w:t>HomeActivity</w:t>
+      </w:r>
+    </w:p>
+    <w:p>
+      <w:r>
+        <w:t>Erneut wird hier</w:t>
+      </w:r>
+      <w:r>
+        <w:t xml:space="preserve"> in der onCreate Methode</w:t>
+      </w:r>
+      <w:r>
+        <w:t xml:space="preserve">, wie bei der MainActivity, das UserDao instanziiert. </w:t>
+      </w:r>
+      <w:r>
+        <w:t>Ebenfalls in dieser Methode wird ein Menu Item für den Drawer erstellt</w:t>
+      </w:r>
+      <w:r>
+        <w:t xml:space="preserve">. Dieses Menu Item besitzt einen Listener, welcher den User </w:t>
+      </w:r>
+      <w:r>
+        <w:t xml:space="preserve">ausloggt, falls dieser reagiert. Ebenfalls wird die «activeUser» Variable aus </w:t>
+      </w:r>
+      <w:r>
+        <w:t xml:space="preserve">dem Shared Preference «invistPrefs» entfernt. </w:t>
+      </w:r>
+    </w:p>
+    <w:p>
+      <w:r>
+        <w:t xml:space="preserve">Methode </w:t>
+      </w:r>
+      <w:proofErr w:type="spellStart"/>
+      <w:r>
+        <w:t>fillProperties</w:t>
+      </w:r>
+      <w:proofErr w:type="spellEnd"/>
+      <w:r>
+        <w:t>()</w:t>
+      </w:r>
+    </w:p>
+    <w:p>
+      <w:r>
+        <w:lastRenderedPageBreak/>
+        <w:t xml:space="preserve">In dieser Methode wird aus der Shared Preference die </w:t>
+      </w:r>
+      <w:r>
+        <w:t>E-Mail des Benutzer</w:t>
+      </w:r>
+      <w:r>
+        <w:t>s</w:t>
+      </w:r>
+      <w:r>
+        <w:t xml:space="preserve"> entnommen. </w:t>
+      </w:r>
+      <w:r>
+        <w:t xml:space="preserve">Anhand von dieser </w:t>
+      </w:r>
+      <w:r>
+        <w:t xml:space="preserve">E-Mail-Adresse wird dann der User aus der Datenbank bezogen. Dies wird gemacht, dass man damit </w:t>
+      </w:r>
+      <w:r>
+        <w:t xml:space="preserve">den Vornamen, den Nachnamen und die E-Mail-Adresse im Drawer angezeigt bekommt. </w:t>
+      </w:r>
+    </w:p>
+    <w:p>
+      <w:pPr>
+        <w:rPr>
+          <w:b/>
+          <w:bCs/>
+        </w:rPr>
+      </w:pPr>
+      <w:r>
+        <w:rPr>
+          <w:b/>
+          <w:bCs/>
+        </w:rPr>
+        <w:t>RegisterActivity</w:t>
+      </w:r>
+    </w:p>
+    <w:p>
+      <w:r>
+        <w:t>In dies</w:t>
+      </w:r>
+      <w:r>
+        <w:t xml:space="preserve">er Klasse / Aktivität befindet sich die </w:t>
+      </w:r>
+      <w:r>
+        <w:t>Logik,</w:t>
+      </w:r>
+      <w:r>
+        <w:t xml:space="preserve"> welche es dem User ermöglicht ein Konto zu erstellen, mit welchem er sich anschliessend anmelden kann. In der OnCreate() Methode </w:t>
+      </w:r>
+      <w:r>
+        <w:t xml:space="preserve">wird der userDao Variable das DAO der Datenbank gegeben. Anschliessend wird der Back-Button </w:t>
+      </w:r>
+      <w:r>
+        <w:t>in der ActionBar hinzugefügt. Auch wird der Titel der ActionBar zu «Registrieren»</w:t>
+      </w:r>
+      <w:r>
+        <w:t xml:space="preserve">(mit der String Ressource) </w:t>
+      </w:r>
+      <w:r>
+        <w:t xml:space="preserve"> gewechselt.</w:t>
+      </w:r>
+      <w:r>
+        <w:t xml:space="preserve"> Anschliessend wird dem Spinner die Werte zugewiesen. Diese Werte </w:t>
+      </w:r>
+      <w:r>
+        <w:t xml:space="preserve">werden der String Ressource aus einem Array entnommen. </w:t>
+      </w:r>
+      <w:r>
+        <w:t xml:space="preserve">Ebenfalls befindet sich in der onCreate() Methode ein OnClickListener, welcher reagiert, sobald der </w:t>
+      </w:r>
+      <w:r>
+        <w:t>Registrier-Button geklickt wird. Der Listener ruft dann die validateAndFillInDb</w:t>
+      </w:r>
+      <w:r>
+        <w:t>() Methode auf.</w:t>
+      </w:r>
+    </w:p>
+    <w:p>
+      <w:pPr>
+        <w:rPr>
+          <w:u w:val="single"/>
+        </w:rPr>
+      </w:pPr>
+      <w:r>
+        <w:rPr>
+          <w:u w:val="single"/>
+        </w:rPr>
+        <w:t>Methode validateAndFillInDb()</w:t>
+      </w:r>
+    </w:p>
+    <w:p>
+      <w:r>
+        <w:t xml:space="preserve">In dieser Methode werden die eingegebenen Daten in die jeweiligen String Variablen abgefüllt. </w:t>
+      </w:r>
+      <w:r>
+        <w:t>Zuerst wird überprüft, ob alle Pflichtfelder befüllt sind.</w:t>
+      </w:r>
+      <w:r>
+        <w:t xml:space="preserve"> Wenn alle Pflichtfelder befüllt sind, </w:t>
+      </w:r>
+      <w:r>
+        <w:t>überprüft die Methode,</w:t>
+      </w:r>
+      <w:r>
+        <w:t xml:space="preserve"> ob es die </w:t>
+      </w:r>
+      <w:r>
+        <w:t>E-Mail</w:t>
+      </w:r>
+      <w:r>
+        <w:t xml:space="preserve"> bereits </w:t>
+      </w:r>
+      <w:r>
+        <w:t>in der Datenbank gibt</w:t>
+      </w:r>
+      <w:r>
+        <w:t xml:space="preserve">. Da die E-Mail den Primärschlüssel des Users darstellt, kann dieser jeweils nur einmal existieren. </w:t>
+      </w:r>
+      <w:r>
+        <w:t xml:space="preserve">Falls es diese E-Mail noch nicht gibt, </w:t>
+      </w:r>
+      <w:r>
+        <w:t xml:space="preserve">werden alle eingegebenen Daten auf ihre jeweilige Richtigkeit überprüft. Wenn alle Felder richtig sind, wird das Passwort in einen Hash </w:t>
+      </w:r>
+      <w:r>
+        <w:t xml:space="preserve">umgewandelt und alle Daten werden in ein neues User Objekt </w:t>
+      </w:r>
+      <w:r>
+        <w:t>gefüllt. Dieses Objekt wird anschliessend in die Datenbank</w:t>
+      </w:r>
+      <w:r>
+        <w:t xml:space="preserve"> gefüllt und der User wird zur MainActivity </w:t>
+      </w:r>
+      <w:r>
+        <w:t>weitergeleitet.</w:t>
+      </w:r>
+    </w:p>
+    <w:p>
+      <w:pPr>
+        <w:rPr>
+          <w:b/>
+          <w:bCs/>
+        </w:rPr>
+      </w:pPr>
+      <w:r>
+        <w:rPr>
+          <w:b/>
+          <w:bCs/>
+        </w:rPr>
+        <w:t>User</w:t>
+      </w:r>
+    </w:p>
+    <w:p>
+      <w:r>
+        <w:t xml:space="preserve">In dieser Klasse </w:t>
+      </w:r>
+      <w:r>
+        <w:t xml:space="preserve">befinden sich die Felder, </w:t>
+      </w:r>
+      <w:r>
+        <w:t xml:space="preserve">welcher der Benutzer in der RegisterActivity eingegeben hat. </w:t>
+      </w:r>
+      <w:r>
+        <w:t>Der Benutzer wird als Objekt diese</w:t>
+      </w:r>
+      <w:r>
+        <w:t>r</w:t>
+      </w:r>
+      <w:r>
+        <w:t xml:space="preserve"> Klasse gespeichert. </w:t>
+      </w:r>
+      <w:r>
+        <w:t xml:space="preserve">Die String Variable </w:t>
+      </w:r>
+      <w:r>
+        <w:t>E-Mail</w:t>
+      </w:r>
+      <w:r>
+        <w:t xml:space="preserve"> wird in der Datenbank als Primärschlüssel</w:t>
+      </w:r>
+      <w:r>
+        <w:t xml:space="preserve"> verwendet, da diese für jeden Benutzer einzigartig sein muss. </w:t>
+      </w:r>
+    </w:p>
+    <w:p>
+      <w:pPr>
+        <w:rPr>
+          <w:b/>
+          <w:bCs/>
+        </w:rPr>
+      </w:pPr>
+      <w:r>
+        <w:rPr>
+          <w:b/>
+          <w:bCs/>
+        </w:rPr>
+        <w:t>HomeFragment</w:t>
+      </w:r>
+    </w:p>
+    <w:p>
+      <w:r>
+        <w:t>Dieses</w:t>
+      </w:r>
+      <w:r>
+        <w:t xml:space="preserve"> Fragment</w:t>
+      </w:r>
+      <w:r>
+        <w:t xml:space="preserve"> befindet sich in der HomeActivity. </w:t>
+      </w:r>
+      <w:r>
+        <w:t xml:space="preserve">In dieser Klasse wird die Hallo-Nachricht definiert. </w:t>
+      </w:r>
+    </w:p>
+    <w:p>
+      <w:pPr>
+        <w:rPr>
+          <w:b/>
+          <w:bCs/>
+        </w:rPr>
+      </w:pPr>
+      <w:r>
+        <w:rPr>
+          <w:b/>
+          <w:bCs/>
+        </w:rPr>
+        <w:t>AppDatabase</w:t>
+      </w:r>
+    </w:p>
+    <w:p>
+      <w:r>
+        <w:t xml:space="preserve">In dieser abstrakten Klasse </w:t>
+      </w:r>
+      <w:r>
+        <w:t xml:space="preserve">wird in der Methode </w:t>
+      </w:r>
+      <w:proofErr w:type="spellStart"/>
+      <w:r>
+        <w:t>getAppDb</w:t>
+      </w:r>
+      <w:proofErr w:type="spellEnd"/>
+      <w:r>
+        <w:t>()</w:t>
+      </w:r>
+      <w:r>
+        <w:t xml:space="preserve"> eine Datenbank auf dem Endgerät erstellt. </w:t>
+      </w:r>
+      <w:r>
+        <w:t>Falls der Benutzer bereits eine Datenbank auf dem Android Gerät besitzt, wird die</w:t>
+      </w:r>
+      <w:r>
+        <w:t xml:space="preserve">se zurückgegeben. </w:t>
+      </w:r>
+    </w:p>
+    <w:p>
+      <w:pPr>
+        <w:rPr>
+          <w:b/>
+          <w:bCs/>
+        </w:rPr>
+      </w:pPr>
+      <w:r>
+        <w:rPr>
+          <w:b/>
+          <w:bCs/>
+        </w:rPr>
+        <w:t>Converters</w:t>
+      </w:r>
+    </w:p>
+    <w:p>
+      <w:r>
+        <w:t xml:space="preserve">Diese Java Klasse wird vom benutzten ORM namens «Room» benutzt. </w:t>
+      </w:r>
+      <w:r>
+        <w:t>Diese beiden beinhalteten Methoden werden gebraucht,</w:t>
+      </w:r>
+      <w:r>
+        <w:t xml:space="preserve"> um </w:t>
+      </w:r>
+      <w:r>
+        <w:t>den eingegebenen Geburtstag</w:t>
+      </w:r>
+      <w:r>
+        <w:t xml:space="preserve"> des Users in einen </w:t>
+      </w:r>
+      <w:r>
+        <w:t xml:space="preserve">Long zu speichern, wie auch andersrum. </w:t>
+      </w:r>
+    </w:p>
+    <w:p/>
+    <w:p>
+      <w:pPr>
+        <w:rPr>
+          <w:highlight w:val="yellow"/>
+        </w:rPr>
+      </w:pPr>
     </w:p>
     <w:p>
       <w:r>
@@ -3370,7 +3917,7 @@
       </w:pPr>
     </w:p>
     <w:sectPr>
-      <w:footerReference w:type="default" r:id="rId16"/>
+      <w:footerReference w:type="default" r:id="rId18"/>
       <w:pgSz w:w="11906" w:h="16838" w:code="9"/>
       <w:pgMar w:top="1134" w:right="1134" w:bottom="1134" w:left="1134" w:header="709" w:footer="454" w:gutter="0"/>
       <w:pgNumType w:start="0"/>

</xml_diff>

<commit_message>
Merged both documentation parts together
</commit_message>
<xml_diff>
--- a/Dokumentation-Mobile-App-Dennis-Nikolai.docx
+++ b/Dokumentation-Mobile-App-Dennis-Nikolai.docx
@@ -2224,6 +2224,7 @@
       </w:pPr>
       <w:bookmarkStart w:id="3" w:name="_Toc510016996"/>
       <w:r>
+        <w:lastRenderedPageBreak/>
         <w:t>Technische Realisierung</w:t>
       </w:r>
       <w:bookmarkEnd w:id="3"/>
@@ -2231,63 +2232,278 @@
     <w:p>
       <w:r>
         <w:rPr>
-          <w:highlight w:val="yellow"/>
+          <w:noProof/>
         </w:rPr>
-        <w:t>Beschreibt hier, wie ihr eure komplexe Komponente technisch umgesetzt habt.</w:t>
-      </w:r>
-      <w:r>
+        <w:drawing>
+          <wp:inline distT="0" distB="0" distL="0" distR="0" wp14:anchorId="7D5C8490" wp14:editId="615680CC">
+            <wp:extent cx="6118225" cy="3635375"/>
+            <wp:effectExtent l="0" t="0" r="0" b="3175"/>
+            <wp:docPr id="6" name="Grafik 6"/>
+            <wp:cNvGraphicFramePr>
+              <a:graphicFrameLocks xmlns:a="http://schemas.openxmlformats.org/drawingml/2006/main" noChangeAspect="1"/>
+            </wp:cNvGraphicFramePr>
+            <a:graphic xmlns:a="http://schemas.openxmlformats.org/drawingml/2006/main">
+              <a:graphicData uri="http://schemas.openxmlformats.org/drawingml/2006/picture">
+                <pic:pic xmlns:pic="http://schemas.openxmlformats.org/drawingml/2006/picture">
+                  <pic:nvPicPr>
+                    <pic:cNvPr id="0" name="Picture 1"/>
+                    <pic:cNvPicPr>
+                      <a:picLocks noChangeAspect="1" noChangeArrowheads="1"/>
+                    </pic:cNvPicPr>
+                  </pic:nvPicPr>
+                  <pic:blipFill>
+                    <a:blip r:embed="rId16">
+                      <a:extLst>
+                        <a:ext uri="{28A0092B-C50C-407E-A947-70E740481C1C}">
+                          <a14:useLocalDpi xmlns:a14="http://schemas.microsoft.com/office/drawing/2010/main" val="0"/>
+                        </a:ext>
+                      </a:extLst>
+                    </a:blip>
+                    <a:srcRect/>
+                    <a:stretch>
+                      <a:fillRect/>
+                    </a:stretch>
+                  </pic:blipFill>
+                  <pic:spPr bwMode="auto">
+                    <a:xfrm>
+                      <a:off x="0" y="0"/>
+                      <a:ext cx="6118225" cy="3635375"/>
+                    </a:xfrm>
+                    <a:prstGeom prst="rect">
+                      <a:avLst/>
+                    </a:prstGeom>
+                    <a:noFill/>
+                    <a:ln>
+                      <a:noFill/>
+                    </a:ln>
+                  </pic:spPr>
+                </pic:pic>
+              </a:graphicData>
+            </a:graphic>
+          </wp:inline>
+        </w:drawing>
+      </w:r>
+    </w:p>
+    <w:p/>
+    <w:p>
+      <w:pPr>
         <w:rPr>
-          <w:highlight w:val="yellow"/>
+          <w:b/>
+          <w:bCs/>
         </w:rPr>
-        <w:t xml:space="preserve"> Zur Darstellung der technischen Umsetzung wird ein UML-Diagramm empfohlen, welches zusätzlich in Textform beschrieben wird.</w:t>
-      </w:r>
+      </w:pPr>
       <w:r>
         <w:rPr>
-          <w:highlight w:val="yellow"/>
+          <w:b/>
+          <w:bCs/>
         </w:rPr>
-        <w:t xml:space="preserve"> Erklärt kurz die wichtigsten Klassen und Methoden und deren Zusammenspiel.</w:t>
-      </w:r>
-      <w:r>
+        <w:t>MainActivity</w:t>
+      </w:r>
+    </w:p>
+    <w:p>
+      <w:r>
+        <w:t>In dieser Klasse / Aktivität befindet sich die Logik, welche es dem User ermöglicht sich einzuloggen. In der onCreate() Methode wird der userDao Variable das DAO der Datenbank zugewiesen. Auch überprüft es in dieser Methode, ob sich bereits die Variable «activeUser» in der Shared Preference «invistPrefs» befindet. Falls dies der Fall sein sollte, wird der Benutzer automatisch auf die HomeActivity weitergeleitet. Hier befinden sich ebenfalls zwei OnClickListener. Der erste Reagiert, falls man auf den blau geschriebenen «Registrieren» Text klickt. Somit wird man zur RegisterActivity weitergeleitet. Der zweite Listener reagiert, sobald man auf den «Einloggen» Button klickt. Dieser ruft dann die Methode validateFieldsAndLogic auf.</w:t>
+      </w:r>
+    </w:p>
+    <w:p>
+      <w:pPr>
         <w:rPr>
-          <w:highlight w:val="yellow"/>
+          <w:u w:val="single"/>
         </w:rPr>
-        <w:t xml:space="preserve"> Ein </w:t>
-      </w:r>
+      </w:pPr>
       <w:r>
         <w:rPr>
-          <w:highlight w:val="yellow"/>
+          <w:u w:val="single"/>
         </w:rPr>
-        <w:t>Entwickler</w:t>
+        <w:t>Methode validateFieldsAndLog</w:t>
       </w:r>
       <w:r>
         <w:rPr>
-          <w:highlight w:val="yellow"/>
+          <w:u w:val="single"/>
         </w:rPr>
-        <w:t xml:space="preserve">, </w:t>
+        <w:t>in</w:t>
       </w:r>
       <w:r>
         <w:rPr>
-          <w:highlight w:val="yellow"/>
+          <w:u w:val="single"/>
         </w:rPr>
-        <w:t>der</w:t>
-      </w:r>
-      <w:r>
+        <w:t>()</w:t>
+      </w:r>
+    </w:p>
+    <w:p>
+      <w:r>
+        <w:t xml:space="preserve">In dieser Methode wird die eingegebene E-Mail und das Passwort in eine String variable gespeichert. Nach der Prüfung der Verfügbarkeit der E-Mail, wird das verschlüsselte Passwort mit der E-Mail als Primärschlüssel von der Datenbank geholt. Dieses wird dann mit dem eingegebenen Passwort überprüft. Bei erfolgreicher Authentifizierung wird die E-Mail in die bereits erwähnte Shared Preference gespeichert und anschliessend wird der Benutzer auf die Home Activity weitergeleitet. </w:t>
+      </w:r>
+    </w:p>
+    <w:p>
+      <w:pPr>
         <w:rPr>
-          <w:highlight w:val="yellow"/>
+          <w:b/>
+          <w:bCs/>
         </w:rPr>
-        <w:t xml:space="preserve"> dieses Kapitel liest, sollte schnell </w:t>
-      </w:r>
+      </w:pPr>
       <w:r>
         <w:rPr>
-          <w:highlight w:val="yellow"/>
+          <w:b/>
+          <w:bCs/>
         </w:rPr>
-        <w:t>an diesem Projekt weiterentwickeln können</w:t>
-      </w:r>
-      <w:r>
+        <w:t>HomeActivity</w:t>
+      </w:r>
+    </w:p>
+    <w:p>
+      <w:r>
+        <w:t xml:space="preserve">Erneut wird hier in der onCreate Methode, wie bei der MainActivity, das UserDao instanziiert. Ebenfalls in dieser Methode wird ein Menu Item für den Drawer erstellt. Dieses Menu Item besitzt einen Listener, welcher den User ausloggt, falls dieser reagiert. Ebenfalls wird die «activeUser» Variable aus dem Shared Preference «invistPrefs» entfernt. </w:t>
+      </w:r>
+    </w:p>
+    <w:p>
+      <w:pPr>
         <w:rPr>
-          <w:highlight w:val="yellow"/>
+          <w:u w:val="single"/>
         </w:rPr>
-        <w:t>.</w:t>
+      </w:pPr>
+      <w:r>
+        <w:rPr>
+          <w:u w:val="single"/>
+        </w:rPr>
+        <w:t>Methode fillProperties()</w:t>
+      </w:r>
+    </w:p>
+    <w:p>
+      <w:r>
+        <w:lastRenderedPageBreak/>
+        <w:t xml:space="preserve">In dieser Methode wird aus der Shared Preference die E-Mail des Benutzers entnommen. Anhand von dieser E-Mail-Adresse wird dann der User aus der Datenbank bezogen. Dies wird gemacht, dass man damit den Vornamen, den Nachnamen und die E-Mail-Adresse im Drawer angezeigt bekommt. </w:t>
+      </w:r>
+    </w:p>
+    <w:p>
+      <w:pPr>
+        <w:rPr>
+          <w:b/>
+          <w:bCs/>
+        </w:rPr>
+      </w:pPr>
+      <w:r>
+        <w:rPr>
+          <w:b/>
+          <w:bCs/>
+        </w:rPr>
+        <w:t>RegisterActivity</w:t>
+      </w:r>
+    </w:p>
+    <w:p>
+      <w:r>
+        <w:t>In dies</w:t>
+      </w:r>
+      <w:r>
+        <w:t>er Klasse / Aktivität befindet sich die Logik, welche es dem User ermöglicht ein Konto zu erstellen, mit welchem er sich anschliessend anmelden kann. In der OnCreate() Methode wird der userDao Variable das DAO der Datenbank gegeben. Anschliessend wird der Back-Button in der ActionBar hinzugefügt. Auch wird der Titel der ActionBar zu «Registrieren»(mit der String Ressource)  gewechselt. Anschliessend wird dem Spinner die Werte zugewiesen. Diese Werte werden der String Ressource aus einem Array entnommen. Ebenfalls befindet sich in der onCreate() Methode ein OnClickListener, welcher reagiert, sobald der Registrier-Button geklickt wird. Der Listener ruft dann die validateAndFillInDb() Methode auf.</w:t>
+      </w:r>
+    </w:p>
+    <w:p>
+      <w:pPr>
+        <w:rPr>
+          <w:u w:val="single"/>
+        </w:rPr>
+      </w:pPr>
+      <w:r>
+        <w:rPr>
+          <w:u w:val="single"/>
+        </w:rPr>
+        <w:t>Methode validateAndFillInDb()</w:t>
+      </w:r>
+    </w:p>
+    <w:p>
+      <w:r>
+        <w:t>In dieser Methode werden die eingegebenen Daten in die jeweiligen String Variablen abgefüllt. Zuerst wird überprüft, ob alle Pflichtfelder befüllt sind. Wenn alle Pflichtfelder befüllt sind, überprüft die Methode, ob es die E-Mail bereits in der Datenbank gibt. Da die E-Mail den Primärschlüssel des Users darstellt, kann dieser jeweils nur einmal existieren. Falls es diese E-Mail noch nicht gibt, werden alle eingegebenen Daten auf ihre jeweilige Richtigkeit überprüft. Wenn alle Felder richtig sind, wird das Passwort in einen Hash umgewandelt und alle Daten werden in ein neues User Objekt gefüllt. Dieses Objekt wird anschliessend in die Datenbank gefüllt und der User wird zur MainActivity weitergeleitet.</w:t>
+      </w:r>
+    </w:p>
+    <w:p>
+      <w:pPr>
+        <w:rPr>
+          <w:b/>
+          <w:bCs/>
+        </w:rPr>
+      </w:pPr>
+      <w:r>
+        <w:rPr>
+          <w:b/>
+          <w:bCs/>
+        </w:rPr>
+        <w:t>User</w:t>
+      </w:r>
+    </w:p>
+    <w:p>
+      <w:r>
+        <w:t xml:space="preserve">In dieser Klasse befinden sich die Felder, welcher der Benutzer in der RegisterActivity eingegeben hat. Der Benutzer wird als Objekt dieser Klasse gespeichert. Die String Variable E-Mail wird in der Datenbank als Primärschlüssel verwendet, da diese für jeden Benutzer einzigartig sein muss. </w:t>
+      </w:r>
+    </w:p>
+    <w:p>
+      <w:pPr>
+        <w:rPr>
+          <w:b/>
+          <w:bCs/>
+        </w:rPr>
+      </w:pPr>
+      <w:r>
+        <w:rPr>
+          <w:b/>
+          <w:bCs/>
+        </w:rPr>
+        <w:t>HomeFragment</w:t>
+      </w:r>
+    </w:p>
+    <w:p>
+      <w:r>
+        <w:t>Dieses</w:t>
+      </w:r>
+      <w:r>
+        <w:t xml:space="preserve"> Fragment befindet sich in der HomeActivity. In dieser Klasse wird die Hallo-Nachricht definiert. </w:t>
+      </w:r>
+    </w:p>
+    <w:p>
+      <w:pPr>
+        <w:rPr>
+          <w:b/>
+          <w:bCs/>
+        </w:rPr>
+      </w:pPr>
+      <w:r>
+        <w:rPr>
+          <w:b/>
+          <w:bCs/>
+        </w:rPr>
+        <w:t>AppDatabase</w:t>
+      </w:r>
+    </w:p>
+    <w:p>
+      <w:r>
+        <w:t xml:space="preserve">In dieser abstrakten Klasse wird in der Methode </w:t>
+      </w:r>
+      <w:proofErr w:type="spellStart"/>
+      <w:r>
+        <w:t>getAppDb</w:t>
+      </w:r>
+      <w:proofErr w:type="spellEnd"/>
+      <w:r>
+        <w:t xml:space="preserve">() eine Datenbank auf dem Endgerät erstellt. Falls der Benutzer bereits eine Datenbank auf dem Android Gerät besitzt, wird diese zurückgegeben. </w:t>
+      </w:r>
+    </w:p>
+    <w:p>
+      <w:pPr>
+        <w:rPr>
+          <w:b/>
+          <w:bCs/>
+        </w:rPr>
+      </w:pPr>
+      <w:r>
+        <w:rPr>
+          <w:b/>
+          <w:bCs/>
+        </w:rPr>
+        <w:t>Converters</w:t>
+      </w:r>
+    </w:p>
+    <w:p>
+      <w:r>
+        <w:t xml:space="preserve">Diese Java Klasse wird vom benutzten ORM namens «Room» benutzt. Diese beiden beinhalteten Methoden werden gebraucht, um den eingegebenen Geburtstag des Users in einen Long zu speichern, wie auch andersrum. </w:t>
       </w:r>
     </w:p>
     <w:p>
@@ -2985,14 +3201,12 @@
               </w:rPr>
               <w:t xml:space="preserve">Der Benutzer gibt eine korrekte </w:t>
             </w:r>
-            <w:proofErr w:type="gramStart"/>
-            <w:r>
-              <w:rPr>
-                <w:rFonts w:eastAsia="Calibri" w:cs="Times New Roman"/>
-              </w:rPr>
-              <w:t>E-Mail Adresse</w:t>
-            </w:r>
-            <w:proofErr w:type="gramEnd"/>
+            <w:r>
+              <w:rPr>
+                <w:rFonts w:eastAsia="Calibri" w:cs="Times New Roman"/>
+              </w:rPr>
+              <w:t>E-Mail-Adresse</w:t>
+            </w:r>
             <w:r>
               <w:rPr>
                 <w:rFonts w:eastAsia="Calibri" w:cs="Times New Roman"/>
@@ -4062,21 +4276,7 @@
               <w:rPr>
                 <w:rFonts w:eastAsia="Calibri" w:cs="Times New Roman"/>
               </w:rPr>
-              <w:t xml:space="preserve">Der </w:t>
-            </w:r>
-            <w:proofErr w:type="spellStart"/>
-            <w:r>
-              <w:rPr>
-                <w:rFonts w:eastAsia="Calibri" w:cs="Times New Roman"/>
-              </w:rPr>
-              <w:t>Benutzere</w:t>
-            </w:r>
-            <w:proofErr w:type="spellEnd"/>
-            <w:r>
-              <w:rPr>
-                <w:rFonts w:eastAsia="Calibri" w:cs="Times New Roman"/>
-              </w:rPr>
-              <w:t xml:space="preserve"> drückt auf «Registrieren»</w:t>
+              <w:t>Der Benutzer drückt auf «Registrieren»</w:t>
             </w:r>
           </w:p>
         </w:tc>
@@ -4316,14 +4516,7 @@
               <w:rPr>
                 <w:rFonts w:eastAsia="Calibri" w:cs="Times New Roman"/>
               </w:rPr>
-              <w:t xml:space="preserve">Der Benutzer gibt </w:t>
-            </w:r>
-            <w:proofErr w:type="gramStart"/>
-            <w:r>
-              <w:rPr>
-                <w:rFonts w:eastAsia="Calibri" w:cs="Times New Roman"/>
-              </w:rPr>
-              <w:t xml:space="preserve">alle  </w:t>
+              <w:t xml:space="preserve">Der Benutzer gibt alle </w:t>
             </w:r>
             <w:proofErr w:type="spellStart"/>
             <w:r>
@@ -4333,7 +4526,6 @@
               <w:t>Pflichfelder</w:t>
             </w:r>
             <w:proofErr w:type="spellEnd"/>
-            <w:proofErr w:type="gramEnd"/>
             <w:r>
               <w:rPr>
                 <w:rFonts w:eastAsia="Calibri" w:cs="Times New Roman"/>
@@ -4360,14 +4552,12 @@
               </w:rPr>
               <w:t xml:space="preserve">Die </w:t>
             </w:r>
-            <w:proofErr w:type="gramStart"/>
-            <w:r>
-              <w:rPr>
-                <w:rFonts w:eastAsia="Calibri" w:cs="Times New Roman"/>
-              </w:rPr>
-              <w:t>Email</w:t>
-            </w:r>
-            <w:proofErr w:type="gramEnd"/>
+            <w:r>
+              <w:rPr>
+                <w:rFonts w:eastAsia="Calibri" w:cs="Times New Roman"/>
+              </w:rPr>
+              <w:t>E-Mail,</w:t>
+            </w:r>
             <w:r>
               <w:rPr>
                 <w:rFonts w:eastAsia="Calibri" w:cs="Times New Roman"/>
@@ -7415,31 +7605,7 @@
               <w:rPr>
                 <w:rFonts w:eastAsia="Calibri" w:cs="Times New Roman"/>
               </w:rPr>
-              <w:t>Der Benutzer befindet sich i</w:t>
-            </w:r>
-            <w:r>
-              <w:rPr>
-                <w:rFonts w:eastAsia="Calibri" w:cs="Times New Roman"/>
-              </w:rPr>
-              <w:t>m</w:t>
-            </w:r>
-            <w:r>
-              <w:rPr>
-                <w:rFonts w:eastAsia="Calibri" w:cs="Times New Roman"/>
-              </w:rPr>
-              <w:t xml:space="preserve"> </w:t>
-            </w:r>
-            <w:r>
-              <w:rPr>
-                <w:rFonts w:eastAsia="Calibri" w:cs="Times New Roman"/>
-              </w:rPr>
-              <w:t>Home</w:t>
-            </w:r>
-            <w:r>
-              <w:rPr>
-                <w:rFonts w:eastAsia="Calibri" w:cs="Times New Roman"/>
-              </w:rPr>
-              <w:t xml:space="preserve"> Screen.</w:t>
+              <w:t>Der Benutzer befindet sich im Home Screen.</w:t>
             </w:r>
           </w:p>
         </w:tc>
@@ -7480,13 +7646,7 @@
               <w:rPr>
                 <w:rFonts w:eastAsia="Calibri" w:cs="Times New Roman"/>
               </w:rPr>
-              <w:t xml:space="preserve">Der Benutzer </w:t>
-            </w:r>
-            <w:r>
-              <w:rPr>
-                <w:rFonts w:eastAsia="Calibri" w:cs="Times New Roman"/>
-              </w:rPr>
-              <w:t>drückt auf den Burger</w:t>
+              <w:t>Der Benutzer drückt auf den Burger</w:t>
             </w:r>
           </w:p>
         </w:tc>
@@ -7524,47 +7684,11 @@
               </w:rPr>
               <w:t xml:space="preserve">Der </w:t>
             </w:r>
-            <w:proofErr w:type="spellStart"/>
-            <w:r>
-              <w:rPr>
-                <w:rFonts w:eastAsia="Calibri" w:cs="Times New Roman"/>
-              </w:rPr>
-              <w:t>Drawer</w:t>
-            </w:r>
-            <w:proofErr w:type="spellEnd"/>
-            <w:r>
-              <w:rPr>
-                <w:rFonts w:eastAsia="Calibri" w:cs="Times New Roman"/>
-              </w:rPr>
-              <w:t xml:space="preserve"> öffnet sich. Im </w:t>
-            </w:r>
-            <w:proofErr w:type="spellStart"/>
-            <w:r>
-              <w:rPr>
-                <w:rFonts w:eastAsia="Calibri" w:cs="Times New Roman"/>
-              </w:rPr>
-              <w:t>Drawer</w:t>
-            </w:r>
-            <w:proofErr w:type="spellEnd"/>
-            <w:r>
-              <w:rPr>
-                <w:rFonts w:eastAsia="Calibri" w:cs="Times New Roman"/>
-              </w:rPr>
-              <w:t xml:space="preserve"> steht </w:t>
-            </w:r>
-            <w:proofErr w:type="gramStart"/>
-            <w:r>
-              <w:rPr>
-                <w:rFonts w:eastAsia="Calibri" w:cs="Times New Roman"/>
-              </w:rPr>
-              <w:t>der Vor</w:t>
-            </w:r>
-            <w:proofErr w:type="gramEnd"/>
-            <w:r>
-              <w:rPr>
-                <w:rFonts w:eastAsia="Calibri" w:cs="Times New Roman"/>
-              </w:rPr>
-              <w:t xml:space="preserve"> und Nachname. Auch die </w:t>
+            <w:r>
+              <w:rPr>
+                <w:rFonts w:eastAsia="Calibri" w:cs="Times New Roman"/>
+              </w:rPr>
+              <w:t xml:space="preserve">Drawer öffnet sich. Im Drawer steht der Vor und Nachname. Auch die </w:t>
             </w:r>
             <w:proofErr w:type="spellStart"/>
             <w:proofErr w:type="gramStart"/>
@@ -7723,45 +7847,7 @@
               <w:rPr>
                 <w:rFonts w:eastAsia="Calibri" w:cs="Times New Roman"/>
               </w:rPr>
-              <w:t xml:space="preserve">Der Benutzer befindet sich im </w:t>
-            </w:r>
-            <w:r>
-              <w:rPr>
-                <w:rFonts w:eastAsia="Calibri" w:cs="Times New Roman"/>
-              </w:rPr>
-              <w:t>Home</w:t>
-            </w:r>
-            <w:r>
-              <w:rPr>
-                <w:rFonts w:eastAsia="Calibri" w:cs="Times New Roman"/>
-              </w:rPr>
-              <w:t xml:space="preserve"> Screen. </w:t>
-            </w:r>
-            <w:r>
-              <w:rPr>
-                <w:rFonts w:eastAsia="Calibri" w:cs="Times New Roman"/>
-              </w:rPr>
-              <w:t xml:space="preserve">Der </w:t>
-            </w:r>
-            <w:proofErr w:type="spellStart"/>
-            <w:r>
-              <w:rPr>
-                <w:rFonts w:eastAsia="Calibri" w:cs="Times New Roman"/>
-              </w:rPr>
-              <w:t>Drawer</w:t>
-            </w:r>
-            <w:proofErr w:type="spellEnd"/>
-            <w:r>
-              <w:rPr>
-                <w:rFonts w:eastAsia="Calibri" w:cs="Times New Roman"/>
-              </w:rPr>
-              <w:t xml:space="preserve"> ist geöffnet.</w:t>
-            </w:r>
-            <w:r>
-              <w:rPr>
-                <w:rFonts w:eastAsia="Calibri" w:cs="Times New Roman"/>
-              </w:rPr>
-              <w:t xml:space="preserve"> </w:t>
+              <w:t xml:space="preserve">Der Benutzer befindet sich im Home Screen. Der Drawer ist geöffnet. </w:t>
             </w:r>
           </w:p>
         </w:tc>
@@ -7829,13 +7915,7 @@
               <w:rPr>
                 <w:rFonts w:eastAsia="Calibri" w:cs="Times New Roman"/>
               </w:rPr>
-              <w:t>Log</w:t>
-            </w:r>
-            <w:r>
-              <w:rPr>
-                <w:rFonts w:eastAsia="Calibri" w:cs="Times New Roman"/>
-              </w:rPr>
-              <w:t>Out</w:t>
+              <w:t>LogOut</w:t>
             </w:r>
             <w:proofErr w:type="spellEnd"/>
           </w:p>
@@ -8062,19 +8142,7 @@
               <w:rPr>
                 <w:rFonts w:eastAsia="Calibri" w:cs="Times New Roman"/>
               </w:rPr>
-              <w:t xml:space="preserve">Der Benutzer befindet sich im </w:t>
-            </w:r>
-            <w:r>
-              <w:rPr>
-                <w:rFonts w:eastAsia="Calibri" w:cs="Times New Roman"/>
-              </w:rPr>
-              <w:t>Home</w:t>
-            </w:r>
-            <w:r>
-              <w:rPr>
-                <w:rFonts w:eastAsia="Calibri" w:cs="Times New Roman"/>
-              </w:rPr>
-              <w:t xml:space="preserve"> Screen. </w:t>
+              <w:t xml:space="preserve">Der Benutzer befindet sich im Home Screen. </w:t>
             </w:r>
           </w:p>
         </w:tc>
@@ -8812,7 +8880,7 @@
       </w:pPr>
     </w:p>
     <w:sectPr>
-      <w:footerReference w:type="default" r:id="rId16"/>
+      <w:footerReference w:type="default" r:id="rId17"/>
       <w:pgSz w:w="11906" w:h="16838" w:code="9"/>
       <w:pgMar w:top="851" w:right="1134" w:bottom="1134" w:left="1134" w:header="709" w:footer="454" w:gutter="0"/>
       <w:pgNumType w:start="0"/>
@@ -8858,6 +8926,7 @@
         <w:docPartUnique/>
       </w:docPartObj>
     </w:sdtPr>
+    <w:sdtEndPr/>
     <w:sdtContent>
       <w:p>
         <w:pPr>
@@ -8979,6 +9048,7 @@
             <w:dataBinding w:prefixMappings="xmlns:ns0='http://purl.org/dc/elements/1.1/' xmlns:ns1='http://schemas.openxmlformats.org/package/2006/metadata/core-properties' " w:xpath="/ns1:coreProperties[1]/ns0:title[1]" w:storeItemID="{6C3C8BC8-F283-45AE-878A-BAB7291924A1}"/>
             <w:text/>
           </w:sdtPr>
+          <w:sdtEndPr/>
           <w:sdtContent>
             <w:r>
               <w:rPr>
@@ -9009,6 +9079,7 @@
               <w:docPartUnique/>
             </w:docPartObj>
           </w:sdtPr>
+          <w:sdtEndPr/>
           <w:sdtContent>
             <w:r>
               <w:rPr>
@@ -13960,21 +14031,10 @@
 </file>
 
 <file path=customXml/item1.xml><?xml version="1.0" encoding="utf-8"?>
-<p:properties xmlns:p="http://schemas.microsoft.com/office/2006/metadata/properties" xmlns:xsi="http://www.w3.org/2001/XMLSchema-instance" xmlns:pc="http://schemas.microsoft.com/office/infopath/2007/PartnerControls">
-  <documentManagement/>
-</p:properties>
+<b:Sources xmlns:b="http://schemas.openxmlformats.org/officeDocument/2006/bibliography" xmlns="http://schemas.openxmlformats.org/officeDocument/2006/bibliography" SelectedStyle="\APASixthEditionOfficeOnline.xsl" StyleName="APA" Version="6"/>
 </file>
 
 <file path=customXml/item2.xml><?xml version="1.0" encoding="utf-8"?>
-<?mso-contentType ?>
-<FormTemplates xmlns="http://schemas.microsoft.com/sharepoint/v3/contenttype/forms">
-  <Display>DocumentLibraryForm</Display>
-  <Edit>DocumentLibraryForm</Edit>
-  <New>DocumentLibraryForm</New>
-</FormTemplates>
-</file>
-
-<file path=customXml/item3.xml><?xml version="1.0" encoding="utf-8"?>
 <ct:contentTypeSchema xmlns:ct="http://schemas.microsoft.com/office/2006/metadata/contentType" xmlns:ma="http://schemas.microsoft.com/office/2006/metadata/properties/metaAttributes" ct:_="" ma:_="" ma:contentTypeName="Dokument" ma:contentTypeID="0x010100197F0F0657B46C48BE7B3C736211D501" ma:contentTypeVersion="0" ma:contentTypeDescription="Ein neues Dokument erstellen." ma:contentTypeScope="" ma:versionID="a081d59433345dd6b30eab24c49d0e73">
   <xsd:schema xmlns:xsd="http://www.w3.org/2001/XMLSchema" xmlns:xs="http://www.w3.org/2001/XMLSchema" xmlns:p="http://schemas.microsoft.com/office/2006/metadata/properties" targetNamespace="http://schemas.microsoft.com/office/2006/metadata/properties" ma:root="true" ma:fieldsID="10627edd4f09c1f414843cf0643fb7ba">
     <xsd:element name="properties">
@@ -14088,28 +14148,30 @@
 </ct:contentTypeSchema>
 </file>
 
+<file path=customXml/item3.xml><?xml version="1.0" encoding="utf-8"?>
+<?mso-contentType ?>
+<FormTemplates xmlns="http://schemas.microsoft.com/sharepoint/v3/contenttype/forms">
+  <Display>DocumentLibraryForm</Display>
+  <Edit>DocumentLibraryForm</Edit>
+  <New>DocumentLibraryForm</New>
+</FormTemplates>
+</file>
+
 <file path=customXml/item4.xml><?xml version="1.0" encoding="utf-8"?>
-<b:Sources xmlns:b="http://schemas.openxmlformats.org/officeDocument/2006/bibliography" xmlns="http://schemas.openxmlformats.org/officeDocument/2006/bibliography" SelectedStyle="\APASixthEditionOfficeOnline.xsl" StyleName="APA" Version="6"/>
+<p:properties xmlns:p="http://schemas.microsoft.com/office/2006/metadata/properties" xmlns:xsi="http://www.w3.org/2001/XMLSchema-instance" xmlns:pc="http://schemas.microsoft.com/office/infopath/2007/PartnerControls">
+  <documentManagement/>
+</p:properties>
 </file>
 
 <file path=customXml/itemProps1.xml><?xml version="1.0" encoding="utf-8"?>
-<ds:datastoreItem xmlns:ds="http://schemas.openxmlformats.org/officeDocument/2006/customXml" ds:itemID="{0EBEBE05-60C9-4A41-8F3E-7686FB665CA5}">
+<ds:datastoreItem xmlns:ds="http://schemas.openxmlformats.org/officeDocument/2006/customXml" ds:itemID="{5615BD2E-8734-9447-9221-FB732DB6188B}">
   <ds:schemaRefs>
-    <ds:schemaRef ds:uri="http://schemas.microsoft.com/office/2006/metadata/properties"/>
-    <ds:schemaRef ds:uri="http://schemas.microsoft.com/office/infopath/2007/PartnerControls"/>
+    <ds:schemaRef ds:uri="http://schemas.openxmlformats.org/officeDocument/2006/bibliography"/>
   </ds:schemaRefs>
 </ds:datastoreItem>
 </file>
 
 <file path=customXml/itemProps2.xml><?xml version="1.0" encoding="utf-8"?>
-<ds:datastoreItem xmlns:ds="http://schemas.openxmlformats.org/officeDocument/2006/customXml" ds:itemID="{419A9A07-AB27-477F-80E6-7D745136E314}">
-  <ds:schemaRefs>
-    <ds:schemaRef ds:uri="http://schemas.microsoft.com/sharepoint/v3/contenttype/forms"/>
-  </ds:schemaRefs>
-</ds:datastoreItem>
-</file>
-
-<file path=customXml/itemProps3.xml><?xml version="1.0" encoding="utf-8"?>
 <ds:datastoreItem xmlns:ds="http://schemas.openxmlformats.org/officeDocument/2006/customXml" ds:itemID="{6E396158-D9AF-428F-AB15-3FEB6B41E18A}">
   <ds:schemaRefs>
     <ds:schemaRef ds:uri="http://schemas.microsoft.com/office/2006/metadata/contentType"/>
@@ -14125,10 +14187,19 @@
 </ds:datastoreItem>
 </file>
 
+<file path=customXml/itemProps3.xml><?xml version="1.0" encoding="utf-8"?>
+<ds:datastoreItem xmlns:ds="http://schemas.openxmlformats.org/officeDocument/2006/customXml" ds:itemID="{419A9A07-AB27-477F-80E6-7D745136E314}">
+  <ds:schemaRefs>
+    <ds:schemaRef ds:uri="http://schemas.microsoft.com/sharepoint/v3/contenttype/forms"/>
+  </ds:schemaRefs>
+</ds:datastoreItem>
+</file>
+
 <file path=customXml/itemProps4.xml><?xml version="1.0" encoding="utf-8"?>
-<ds:datastoreItem xmlns:ds="http://schemas.openxmlformats.org/officeDocument/2006/customXml" ds:itemID="{5615BD2E-8734-9447-9221-FB732DB6188B}">
+<ds:datastoreItem xmlns:ds="http://schemas.openxmlformats.org/officeDocument/2006/customXml" ds:itemID="{0EBEBE05-60C9-4A41-8F3E-7686FB665CA5}">
   <ds:schemaRefs>
-    <ds:schemaRef ds:uri="http://schemas.openxmlformats.org/officeDocument/2006/bibliography"/>
+    <ds:schemaRef ds:uri="http://schemas.microsoft.com/office/2006/metadata/properties"/>
+    <ds:schemaRef ds:uri="http://schemas.microsoft.com/office/infopath/2007/PartnerControls"/>
   </ds:schemaRefs>
 </ds:datastoreItem>
 </file>
</xml_diff>

<commit_message>
Last Update at our Fazit
</commit_message>
<xml_diff>
--- a/Dokumentation-Mobile-App-Dennis-Nikolai.docx
+++ b/Dokumentation-Mobile-App-Dennis-Nikolai.docx
@@ -8840,86 +8840,80 @@
     </w:p>
     <w:p>
       <w:r>
-        <w:t xml:space="preserve">Uns beiden hat die Projektarbeit sehr gefallen. </w:t>
-      </w:r>
-      <w:r>
-        <w:t xml:space="preserve">Wir arbeiteten stets </w:t>
-      </w:r>
-      <w:r>
-        <w:t>motiviert</w:t>
+        <w:t xml:space="preserve">Uns beiden hat die Projektarbeit sehr gefallen. Wir arbeiteten stets motiviert und freuten uns jeden Morgen auf die Arbeiten am Tag. </w:t>
+      </w:r>
+      <w:r>
+        <w:t>Dank unserer Kommunikation konnten</w:t>
       </w:r>
       <w:r>
         <w:t xml:space="preserve"> </w:t>
       </w:r>
       <w:r>
-        <w:t xml:space="preserve">und freuten uns jeden Morgen auf </w:t>
-      </w:r>
-      <w:r>
-        <w:t>die</w:t>
-      </w:r>
-      <w:r>
-        <w:t xml:space="preserve"> Arbeiten am Tag. </w:t>
+        <w:t>wir unsere</w:t>
+      </w:r>
+      <w:r>
+        <w:t xml:space="preserve"> Arbeiten so</w:t>
+      </w:r>
+      <w:r>
+        <w:t xml:space="preserve"> </w:t>
+      </w:r>
+      <w:r>
+        <w:t>koordinierten</w:t>
+      </w:r>
+      <w:r>
+        <w:t xml:space="preserve">, dass wir zeitlich sehr gut vorankamen. </w:t>
+      </w:r>
+      <w:r>
+        <w:rPr>
+          <w:rStyle w:val="hiddensuggestion"/>
+        </w:rPr>
+        <w:t>Unsere Arbeit haben wir so aufgeteilt</w:t>
+      </w:r>
+      <w:r>
+        <w:t>, dass beide Parteien immer etwas zu tun hatten und doch beide davon lernen konnten.</w:t>
       </w:r>
     </w:p>
     <w:p>
       <w:r>
-        <w:t xml:space="preserve">Wir kommunizierten stets miteinander und koordinierten unsere Arbeiten so, dass wir </w:t>
-      </w:r>
-      <w:r>
-        <w:t xml:space="preserve">zeitlich gut vorankamen. Wir teilten unsere Arbeiten so auf, dass beide Parteien </w:t>
-      </w:r>
-      <w:r>
-        <w:t xml:space="preserve">etwas zu tun hatten und doch beide davon lernten. </w:t>
+        <w:t>Der Hauptgrund für unsere Freude an der Arbeit an dem Projekt und der Motivation dieses fertigzustellen war, dass jede noch so kleine Änderung direkt sichtbar war. Man hat immer sofort gesehen, was man geleistet hat und wie sich das Projekt von nichts zu doch einer relativ komplexen App entwickelt hat. Anfangs haben wir einen kleinen Plan gemacht wie unsere App auszusehen hat, wir waren beide sehr erstaunt über die Genauigkeit, mit welcher wir diesen Plan verfolgten. Wir sind stolz darauf, dass unsere Applikation fast eins zu eins aussieht, wie wir das geplant hatten.</w:t>
       </w:r>
     </w:p>
     <w:p>
       <w:r>
-        <w:t xml:space="preserve">Besonders Spass </w:t>
-      </w:r>
-      <w:r>
-        <w:t xml:space="preserve">und Motivation hat uns der Fakt gegeben, dass man das erarbeitete Ergebnis stets </w:t>
-      </w:r>
-      <w:r>
-        <w:t xml:space="preserve">auf dem Emulator betrachten konnte. </w:t>
-      </w:r>
-      <w:r>
-        <w:t xml:space="preserve">Auch hat uns sehr gefallen, dass wir die Android Applikation fast genau wie im Mockup erstellen konnten. </w:t>
+        <w:t xml:space="preserve">Schwierigkeiten hatten wir natürlich auch. Am meisten Zeit hatten wir gebraucht, als wir ein Element im </w:t>
+      </w:r>
+      <w:r>
+        <w:rPr>
+          <w:rStyle w:val="hiddenspellerror"/>
+        </w:rPr>
+        <w:t>Drawer</w:t>
+      </w:r>
+      <w:r>
+        <w:t xml:space="preserve"> hinzufügen wollten, jedoch kein Menü Item hinzugefügt werden konnte. Doch auch dieses Problem konnten wir nach einiger Zeit lösen. Das ganze Projekt hindurch hatten wir einige wiederkehrende Bugs, welche uns oft etwas im Zeitplan nach hinten geworfen haben. Wir waren aber immer sehr froh und dankbar, dass man stets mit </w:t>
+      </w:r>
+      <w:r>
+        <w:rPr>
+          <w:rStyle w:val="hiddenspellerror"/>
+        </w:rPr>
+        <w:t>Gianluca</w:t>
+      </w:r>
+      <w:r>
+        <w:t xml:space="preserve"> in Kontakt treten konnte, falls man nicht mehr weiterwusste oder eine dringende Frage hatte und er uns tatkräftig zu Seite gestanden ist.</w:t>
+      </w:r>
+      <w:r>
+        <w:br/>
+        <w:t xml:space="preserve">Alles in allem war der ganze </w:t>
+      </w:r>
+      <w:r>
+        <w:rPr>
+          <w:rStyle w:val="hiddenspellerror"/>
+        </w:rPr>
+        <w:t>ÜK</w:t>
+      </w:r>
+      <w:r>
+        <w:t xml:space="preserve"> ein voller Erfolg für uns, wir hatten Spass beim Arbeiten, haben viel Neues gelernt und konnten vieles erreichen.</w:t>
       </w:r>
     </w:p>
-    <w:p>
-      <w:r>
-        <w:t xml:space="preserve">Schwierigkeiten hatten wir, als wir </w:t>
-      </w:r>
-      <w:r>
-        <w:t>ein Element im Drawer hinzufügen wollte</w:t>
-      </w:r>
-      <w:r>
-        <w:t xml:space="preserve">n. Teils hatten wir </w:t>
-      </w:r>
-      <w:r>
-        <w:t xml:space="preserve">kleine immer wieder auftretende Bugs, als wir mit Regex arbeiteten. Wir waren aber immer sehr </w:t>
-      </w:r>
-      <w:r>
-        <w:t>froh und dankbar, dass man stets mit Gianluca in Kontakt treten konnte, falls man nicht mehr weiterwusste oder eine dringende Frage hatte.</w:t>
-      </w:r>
-    </w:p>
-    <w:p>
-      <w:r>
-        <w:t xml:space="preserve">Zum Glück hatten wir beide bereits mit Git Erfahrungen gesammelt, weshalb </w:t>
-      </w:r>
-      <w:r>
-        <w:t xml:space="preserve">der Workflow immer gegeben war. </w:t>
-      </w:r>
-    </w:p>
-    <w:p>
-      <w:r>
-        <w:t>Alles in allem war der ganze ÜK ein voller Erfolg für uns</w:t>
-      </w:r>
-      <w:r>
-        <w:t>.</w:t>
-      </w:r>
-    </w:p>
-    <w:p/>
     <w:p/>
     <w:p/>
     <w:p/>
@@ -13848,6 +13842,16 @@
       </w:tblBorders>
     </w:tblPr>
   </w:style>
+  <w:style w:type="character" w:customStyle="1" w:styleId="hiddensuggestion">
+    <w:name w:val="hiddensuggestion"/>
+    <w:basedOn w:val="Absatz-Standardschriftart"/>
+    <w:rsid w:val="001441A8"/>
+  </w:style>
+  <w:style w:type="character" w:customStyle="1" w:styleId="hiddenspellerror">
+    <w:name w:val="hiddenspellerror"/>
+    <w:basedOn w:val="Absatz-Standardschriftart"/>
+    <w:rsid w:val="001441A8"/>
+  </w:style>
 </w:styles>
 </file>
 
@@ -14113,21 +14117,6 @@
 </file>
 
 <file path=customXml/item1.xml><?xml version="1.0" encoding="utf-8"?>
-<p:properties xmlns:p="http://schemas.microsoft.com/office/2006/metadata/properties" xmlns:xsi="http://www.w3.org/2001/XMLSchema-instance" xmlns:pc="http://schemas.microsoft.com/office/infopath/2007/PartnerControls">
-  <documentManagement/>
-</p:properties>
-</file>
-
-<file path=customXml/item2.xml><?xml version="1.0" encoding="utf-8"?>
-<?mso-contentType ?>
-<FormTemplates xmlns="http://schemas.microsoft.com/sharepoint/v3/contenttype/forms">
-  <Display>DocumentLibraryForm</Display>
-  <Edit>DocumentLibraryForm</Edit>
-  <New>DocumentLibraryForm</New>
-</FormTemplates>
-</file>
-
-<file path=customXml/item3.xml><?xml version="1.0" encoding="utf-8"?>
 <ct:contentTypeSchema xmlns:ct="http://schemas.microsoft.com/office/2006/metadata/contentType" xmlns:ma="http://schemas.microsoft.com/office/2006/metadata/properties/metaAttributes" ct:_="" ma:_="" ma:contentTypeName="Dokument" ma:contentTypeID="0x010100197F0F0657B46C48BE7B3C736211D501" ma:contentTypeVersion="0" ma:contentTypeDescription="Ein neues Dokument erstellen." ma:contentTypeScope="" ma:versionID="a081d59433345dd6b30eab24c49d0e73">
   <xsd:schema xmlns:xsd="http://www.w3.org/2001/XMLSchema" xmlns:xs="http://www.w3.org/2001/XMLSchema" xmlns:p="http://schemas.microsoft.com/office/2006/metadata/properties" targetNamespace="http://schemas.microsoft.com/office/2006/metadata/properties" ma:root="true" ma:fieldsID="10627edd4f09c1f414843cf0643fb7ba">
     <xsd:element name="properties">
@@ -14241,28 +14230,26 @@
 </ct:contentTypeSchema>
 </file>
 
+<file path=customXml/item2.xml><?xml version="1.0" encoding="utf-8"?>
+<?mso-contentType ?>
+<FormTemplates xmlns="http://schemas.microsoft.com/sharepoint/v3/contenttype/forms">
+  <Display>DocumentLibraryForm</Display>
+  <Edit>DocumentLibraryForm</Edit>
+  <New>DocumentLibraryForm</New>
+</FormTemplates>
+</file>
+
+<file path=customXml/item3.xml><?xml version="1.0" encoding="utf-8"?>
+<p:properties xmlns:p="http://schemas.microsoft.com/office/2006/metadata/properties" xmlns:xsi="http://www.w3.org/2001/XMLSchema-instance" xmlns:pc="http://schemas.microsoft.com/office/infopath/2007/PartnerControls">
+  <documentManagement/>
+</p:properties>
+</file>
+
 <file path=customXml/item4.xml><?xml version="1.0" encoding="utf-8"?>
 <b:Sources xmlns:b="http://schemas.openxmlformats.org/officeDocument/2006/bibliography" xmlns="http://schemas.openxmlformats.org/officeDocument/2006/bibliography" SelectedStyle="\APASixthEditionOfficeOnline.xsl" StyleName="APA" Version="6"/>
 </file>
 
 <file path=customXml/itemProps1.xml><?xml version="1.0" encoding="utf-8"?>
-<ds:datastoreItem xmlns:ds="http://schemas.openxmlformats.org/officeDocument/2006/customXml" ds:itemID="{0EBEBE05-60C9-4A41-8F3E-7686FB665CA5}">
-  <ds:schemaRefs>
-    <ds:schemaRef ds:uri="http://schemas.microsoft.com/office/2006/metadata/properties"/>
-    <ds:schemaRef ds:uri="http://schemas.microsoft.com/office/infopath/2007/PartnerControls"/>
-  </ds:schemaRefs>
-</ds:datastoreItem>
-</file>
-
-<file path=customXml/itemProps2.xml><?xml version="1.0" encoding="utf-8"?>
-<ds:datastoreItem xmlns:ds="http://schemas.openxmlformats.org/officeDocument/2006/customXml" ds:itemID="{419A9A07-AB27-477F-80E6-7D745136E314}">
-  <ds:schemaRefs>
-    <ds:schemaRef ds:uri="http://schemas.microsoft.com/sharepoint/v3/contenttype/forms"/>
-  </ds:schemaRefs>
-</ds:datastoreItem>
-</file>
-
-<file path=customXml/itemProps3.xml><?xml version="1.0" encoding="utf-8"?>
 <ds:datastoreItem xmlns:ds="http://schemas.openxmlformats.org/officeDocument/2006/customXml" ds:itemID="{6E396158-D9AF-428F-AB15-3FEB6B41E18A}">
   <ds:schemaRefs>
     <ds:schemaRef ds:uri="http://schemas.microsoft.com/office/2006/metadata/contentType"/>
@@ -14278,6 +14265,23 @@
 </ds:datastoreItem>
 </file>
 
+<file path=customXml/itemProps2.xml><?xml version="1.0" encoding="utf-8"?>
+<ds:datastoreItem xmlns:ds="http://schemas.openxmlformats.org/officeDocument/2006/customXml" ds:itemID="{419A9A07-AB27-477F-80E6-7D745136E314}">
+  <ds:schemaRefs>
+    <ds:schemaRef ds:uri="http://schemas.microsoft.com/sharepoint/v3/contenttype/forms"/>
+  </ds:schemaRefs>
+</ds:datastoreItem>
+</file>
+
+<file path=customXml/itemProps3.xml><?xml version="1.0" encoding="utf-8"?>
+<ds:datastoreItem xmlns:ds="http://schemas.openxmlformats.org/officeDocument/2006/customXml" ds:itemID="{0EBEBE05-60C9-4A41-8F3E-7686FB665CA5}">
+  <ds:schemaRefs>
+    <ds:schemaRef ds:uri="http://schemas.microsoft.com/office/2006/metadata/properties"/>
+    <ds:schemaRef ds:uri="http://schemas.microsoft.com/office/infopath/2007/PartnerControls"/>
+  </ds:schemaRefs>
+</ds:datastoreItem>
+</file>
+
 <file path=customXml/itemProps4.xml><?xml version="1.0" encoding="utf-8"?>
 <ds:datastoreItem xmlns:ds="http://schemas.openxmlformats.org/officeDocument/2006/customXml" ds:itemID="{5615BD2E-8734-9447-9221-FB732DB6188B}">
   <ds:schemaRefs>

</xml_diff>

<commit_message>
Now with french letters
</commit_message>
<xml_diff>
--- a/Dokumentation-Mobile-App-Dennis-Nikolai.docx
+++ b/Dokumentation-Mobile-App-Dennis-Nikolai.docx
@@ -1102,7 +1102,7 @@
           <w:r>
             <w:fldChar w:fldCharType="separate"/>
           </w:r>
-          <w:hyperlink w:anchor="_Toc510016994" w:history="1">
+          <w:hyperlink w:anchor="_Toc55497372" w:history="1">
             <w:r>
               <w:rPr>
                 <w:rStyle w:val="Hyperlink"/>
@@ -1139,7 +1139,7 @@
               <w:rPr>
                 <w:webHidden/>
               </w:rPr>
-              <w:instrText xml:space="preserve"> PAGEREF _Toc510016994 \h </w:instrText>
+              <w:instrText xml:space="preserve"> PAGEREF _Toc55497372 \h </w:instrText>
             </w:r>
             <w:r>
               <w:rPr>
@@ -1157,6 +1157,77 @@
                 <w:webHidden/>
               </w:rPr>
               <w:t>2</w:t>
+            </w:r>
+            <w:r>
+              <w:rPr>
+                <w:webHidden/>
+              </w:rPr>
+              <w:fldChar w:fldCharType="end"/>
+            </w:r>
+          </w:hyperlink>
+        </w:p>
+        <w:p>
+          <w:pPr>
+            <w:pStyle w:val="Verzeichnis2"/>
+            <w:rPr>
+              <w:rFonts w:asciiTheme="minorHAnsi" w:eastAsiaTheme="minorEastAsia" w:hAnsiTheme="minorHAnsi"/>
+              <w:lang w:eastAsia="de-CH"/>
+            </w:rPr>
+          </w:pPr>
+          <w:hyperlink w:anchor="_Toc55497373" w:history="1">
+            <w:r>
+              <w:rPr>
+                <w:rStyle w:val="Hyperlink"/>
+              </w:rPr>
+              <w:t>1.1</w:t>
+            </w:r>
+            <w:r>
+              <w:rPr>
+                <w:rFonts w:asciiTheme="minorHAnsi" w:eastAsiaTheme="minorEastAsia" w:hAnsiTheme="minorHAnsi"/>
+                <w:lang w:eastAsia="de-CH"/>
+              </w:rPr>
+              <w:tab/>
+            </w:r>
+            <w:r>
+              <w:rPr>
+                <w:rStyle w:val="Hyperlink"/>
+              </w:rPr>
+              <w:t>Mockups</w:t>
+            </w:r>
+            <w:r>
+              <w:rPr>
+                <w:webHidden/>
+              </w:rPr>
+              <w:tab/>
+            </w:r>
+            <w:r>
+              <w:rPr>
+                <w:webHidden/>
+              </w:rPr>
+              <w:fldChar w:fldCharType="begin"/>
+            </w:r>
+            <w:r>
+              <w:rPr>
+                <w:webHidden/>
+              </w:rPr>
+              <w:instrText xml:space="preserve"> PAGEREF _Toc55497373 \h </w:instrText>
+            </w:r>
+            <w:r>
+              <w:rPr>
+                <w:webHidden/>
+              </w:rPr>
+            </w:r>
+            <w:r>
+              <w:rPr>
+                <w:webHidden/>
+              </w:rPr>
+              <w:fldChar w:fldCharType="separate"/>
+            </w:r>
+            <w:r>
+              <w:rPr>
+                <w:webHidden/>
+              </w:rPr>
+              <w:t>3</w:t>
             </w:r>
             <w:r>
               <w:rPr>
@@ -1175,7 +1246,7 @@
               <w:lang w:eastAsia="de-CH"/>
             </w:rPr>
           </w:pPr>
-          <w:hyperlink w:anchor="_Toc510016995" w:history="1">
+          <w:hyperlink w:anchor="_Toc55497374" w:history="1">
             <w:r>
               <w:rPr>
                 <w:rStyle w:val="Hyperlink"/>
@@ -1194,7 +1265,7 @@
               <w:rPr>
                 <w:rStyle w:val="Hyperlink"/>
               </w:rPr>
-              <w:t>Mockups</w:t>
+              <w:t>Technische Realisierung</w:t>
             </w:r>
             <w:r>
               <w:rPr>
@@ -1212,7 +1283,7 @@
               <w:rPr>
                 <w:webHidden/>
               </w:rPr>
-              <w:instrText xml:space="preserve"> PAGEREF _Toc510016995 \h </w:instrText>
+              <w:instrText xml:space="preserve"> PAGEREF _Toc55497374 \h </w:instrText>
             </w:r>
             <w:r>
               <w:rPr>
@@ -1229,7 +1300,7 @@
               <w:rPr>
                 <w:webHidden/>
               </w:rPr>
-              <w:t>3</w:t>
+              <w:t>5</w:t>
             </w:r>
             <w:r>
               <w:rPr>
@@ -1248,7 +1319,7 @@
               <w:lang w:eastAsia="de-CH"/>
             </w:rPr>
           </w:pPr>
-          <w:hyperlink w:anchor="_Toc510016996" w:history="1">
+          <w:hyperlink w:anchor="_Toc55497375" w:history="1">
             <w:r>
               <w:rPr>
                 <w:rStyle w:val="Hyperlink"/>
@@ -1267,7 +1338,7 @@
               <w:rPr>
                 <w:rStyle w:val="Hyperlink"/>
               </w:rPr>
-              <w:t>Technische Realisierung</w:t>
+              <w:t>Testing</w:t>
             </w:r>
             <w:r>
               <w:rPr>
@@ -1285,7 +1356,7 @@
               <w:rPr>
                 <w:webHidden/>
               </w:rPr>
-              <w:instrText xml:space="preserve"> PAGEREF _Toc510016996 \h </w:instrText>
+              <w:instrText xml:space="preserve"> PAGEREF _Toc55497375 \h </w:instrText>
             </w:r>
             <w:r>
               <w:rPr>
@@ -1302,7 +1373,151 @@
               <w:rPr>
                 <w:webHidden/>
               </w:rPr>
-              <w:t>4</w:t>
+              <w:t>7</w:t>
+            </w:r>
+            <w:r>
+              <w:rPr>
+                <w:webHidden/>
+              </w:rPr>
+              <w:fldChar w:fldCharType="end"/>
+            </w:r>
+          </w:hyperlink>
+        </w:p>
+        <w:p>
+          <w:pPr>
+            <w:pStyle w:val="Verzeichnis2"/>
+            <w:rPr>
+              <w:rFonts w:asciiTheme="minorHAnsi" w:eastAsiaTheme="minorEastAsia" w:hAnsiTheme="minorHAnsi"/>
+              <w:lang w:eastAsia="de-CH"/>
+            </w:rPr>
+          </w:pPr>
+          <w:hyperlink w:anchor="_Toc55497376" w:history="1">
+            <w:r>
+              <w:rPr>
+                <w:rStyle w:val="Hyperlink"/>
+              </w:rPr>
+              <w:t>3.1</w:t>
+            </w:r>
+            <w:r>
+              <w:rPr>
+                <w:rFonts w:asciiTheme="minorHAnsi" w:eastAsiaTheme="minorEastAsia" w:hAnsiTheme="minorHAnsi"/>
+                <w:lang w:eastAsia="de-CH"/>
+              </w:rPr>
+              <w:tab/>
+            </w:r>
+            <w:r>
+              <w:rPr>
+                <w:rStyle w:val="Hyperlink"/>
+              </w:rPr>
+              <w:t>Manuelle UI-Tests</w:t>
+            </w:r>
+            <w:r>
+              <w:rPr>
+                <w:webHidden/>
+              </w:rPr>
+              <w:tab/>
+            </w:r>
+            <w:r>
+              <w:rPr>
+                <w:webHidden/>
+              </w:rPr>
+              <w:fldChar w:fldCharType="begin"/>
+            </w:r>
+            <w:r>
+              <w:rPr>
+                <w:webHidden/>
+              </w:rPr>
+              <w:instrText xml:space="preserve"> PAGEREF _Toc55497376 \h </w:instrText>
+            </w:r>
+            <w:r>
+              <w:rPr>
+                <w:webHidden/>
+              </w:rPr>
+            </w:r>
+            <w:r>
+              <w:rPr>
+                <w:webHidden/>
+              </w:rPr>
+              <w:fldChar w:fldCharType="separate"/>
+            </w:r>
+            <w:r>
+              <w:rPr>
+                <w:webHidden/>
+              </w:rPr>
+              <w:t>7</w:t>
+            </w:r>
+            <w:r>
+              <w:rPr>
+                <w:webHidden/>
+              </w:rPr>
+              <w:fldChar w:fldCharType="end"/>
+            </w:r>
+          </w:hyperlink>
+        </w:p>
+        <w:p>
+          <w:pPr>
+            <w:pStyle w:val="Verzeichnis2"/>
+            <w:rPr>
+              <w:rFonts w:asciiTheme="minorHAnsi" w:eastAsiaTheme="minorEastAsia" w:hAnsiTheme="minorHAnsi"/>
+              <w:lang w:eastAsia="de-CH"/>
+            </w:rPr>
+          </w:pPr>
+          <w:hyperlink w:anchor="_Toc55497377" w:history="1">
+            <w:r>
+              <w:rPr>
+                <w:rStyle w:val="Hyperlink"/>
+                <w:rFonts w:eastAsia="Calibri"/>
+              </w:rPr>
+              <w:t>3.2</w:t>
+            </w:r>
+            <w:r>
+              <w:rPr>
+                <w:rFonts w:asciiTheme="minorHAnsi" w:eastAsiaTheme="minorEastAsia" w:hAnsiTheme="minorHAnsi"/>
+                <w:lang w:eastAsia="de-CH"/>
+              </w:rPr>
+              <w:tab/>
+            </w:r>
+            <w:r>
+              <w:rPr>
+                <w:rStyle w:val="Hyperlink"/>
+                <w:rFonts w:eastAsia="Calibri"/>
+              </w:rPr>
+              <w:t>Testauswertung</w:t>
+            </w:r>
+            <w:r>
+              <w:rPr>
+                <w:webHidden/>
+              </w:rPr>
+              <w:tab/>
+            </w:r>
+            <w:r>
+              <w:rPr>
+                <w:webHidden/>
+              </w:rPr>
+              <w:fldChar w:fldCharType="begin"/>
+            </w:r>
+            <w:r>
+              <w:rPr>
+                <w:webHidden/>
+              </w:rPr>
+              <w:instrText xml:space="preserve"> PAGEREF _Toc55497377 \h </w:instrText>
+            </w:r>
+            <w:r>
+              <w:rPr>
+                <w:webHidden/>
+              </w:rPr>
+            </w:r>
+            <w:r>
+              <w:rPr>
+                <w:webHidden/>
+              </w:rPr>
+              <w:fldChar w:fldCharType="separate"/>
+            </w:r>
+            <w:r>
+              <w:rPr>
+                <w:webHidden/>
+              </w:rPr>
+              <w:t>13</w:t>
             </w:r>
             <w:r>
               <w:rPr>
@@ -1321,7 +1536,7 @@
               <w:lang w:eastAsia="de-CH"/>
             </w:rPr>
           </w:pPr>
-          <w:hyperlink w:anchor="_Toc510016997" w:history="1">
+          <w:hyperlink w:anchor="_Toc55497378" w:history="1">
             <w:r>
               <w:rPr>
                 <w:rStyle w:val="Hyperlink"/>
@@ -1340,7 +1555,7 @@
               <w:rPr>
                 <w:rStyle w:val="Hyperlink"/>
               </w:rPr>
-              <w:t>Testing</w:t>
+              <w:t>Fazit</w:t>
             </w:r>
             <w:r>
               <w:rPr>
@@ -1358,7 +1573,7 @@
               <w:rPr>
                 <w:webHidden/>
               </w:rPr>
-              <w:instrText xml:space="preserve"> PAGEREF _Toc510016997 \h </w:instrText>
+              <w:instrText xml:space="preserve"> PAGEREF _Toc55497378 \h </w:instrText>
             </w:r>
             <w:r>
               <w:rPr>
@@ -1375,224 +1590,7 @@
               <w:rPr>
                 <w:webHidden/>
               </w:rPr>
-              <w:t>5</w:t>
-            </w:r>
-            <w:r>
-              <w:rPr>
-                <w:webHidden/>
-              </w:rPr>
-              <w:fldChar w:fldCharType="end"/>
-            </w:r>
-          </w:hyperlink>
-        </w:p>
-        <w:p>
-          <w:pPr>
-            <w:pStyle w:val="Verzeichnis2"/>
-            <w:rPr>
-              <w:rFonts w:asciiTheme="minorHAnsi" w:eastAsiaTheme="minorEastAsia" w:hAnsiTheme="minorHAnsi"/>
-              <w:lang w:eastAsia="de-CH"/>
-            </w:rPr>
-          </w:pPr>
-          <w:hyperlink w:anchor="_Toc510016998" w:history="1">
-            <w:r>
-              <w:rPr>
-                <w:rStyle w:val="Hyperlink"/>
-              </w:rPr>
-              <w:t>4.1</w:t>
-            </w:r>
-            <w:r>
-              <w:rPr>
-                <w:rFonts w:asciiTheme="minorHAnsi" w:eastAsiaTheme="minorEastAsia" w:hAnsiTheme="minorHAnsi"/>
-                <w:lang w:eastAsia="de-CH"/>
-              </w:rPr>
-              <w:tab/>
-            </w:r>
-            <w:r>
-              <w:rPr>
-                <w:rStyle w:val="Hyperlink"/>
-              </w:rPr>
-              <w:t>Manuelle UI-Tests</w:t>
-            </w:r>
-            <w:r>
-              <w:rPr>
-                <w:webHidden/>
-              </w:rPr>
-              <w:tab/>
-            </w:r>
-            <w:r>
-              <w:rPr>
-                <w:webHidden/>
-              </w:rPr>
-              <w:fldChar w:fldCharType="begin"/>
-            </w:r>
-            <w:r>
-              <w:rPr>
-                <w:webHidden/>
-              </w:rPr>
-              <w:instrText xml:space="preserve"> PAGEREF _Toc510016998 \h </w:instrText>
-            </w:r>
-            <w:r>
-              <w:rPr>
-                <w:webHidden/>
-              </w:rPr>
-            </w:r>
-            <w:r>
-              <w:rPr>
-                <w:webHidden/>
-              </w:rPr>
-              <w:fldChar w:fldCharType="separate"/>
-            </w:r>
-            <w:r>
-              <w:rPr>
-                <w:webHidden/>
-              </w:rPr>
-              <w:t>5</w:t>
-            </w:r>
-            <w:r>
-              <w:rPr>
-                <w:webHidden/>
-              </w:rPr>
-              <w:fldChar w:fldCharType="end"/>
-            </w:r>
-          </w:hyperlink>
-        </w:p>
-        <w:p>
-          <w:pPr>
-            <w:pStyle w:val="Verzeichnis2"/>
-            <w:rPr>
-              <w:rFonts w:asciiTheme="minorHAnsi" w:eastAsiaTheme="minorEastAsia" w:hAnsiTheme="minorHAnsi"/>
-              <w:lang w:eastAsia="de-CH"/>
-            </w:rPr>
-          </w:pPr>
-          <w:hyperlink w:anchor="_Toc510016999" w:history="1">
-            <w:r>
-              <w:rPr>
-                <w:rStyle w:val="Hyperlink"/>
-                <w:rFonts w:eastAsia="Calibri"/>
-              </w:rPr>
-              <w:t>4.2</w:t>
-            </w:r>
-            <w:r>
-              <w:rPr>
-                <w:rFonts w:asciiTheme="minorHAnsi" w:eastAsiaTheme="minorEastAsia" w:hAnsiTheme="minorHAnsi"/>
-                <w:lang w:eastAsia="de-CH"/>
-              </w:rPr>
-              <w:tab/>
-            </w:r>
-            <w:r>
-              <w:rPr>
-                <w:rStyle w:val="Hyperlink"/>
-                <w:rFonts w:eastAsia="Calibri"/>
-              </w:rPr>
-              <w:t>Testauswertung</w:t>
-            </w:r>
-            <w:r>
-              <w:rPr>
-                <w:webHidden/>
-              </w:rPr>
-              <w:tab/>
-            </w:r>
-            <w:r>
-              <w:rPr>
-                <w:webHidden/>
-              </w:rPr>
-              <w:fldChar w:fldCharType="begin"/>
-            </w:r>
-            <w:r>
-              <w:rPr>
-                <w:webHidden/>
-              </w:rPr>
-              <w:instrText xml:space="preserve"> PAGEREF _Toc510016999 \h </w:instrText>
-            </w:r>
-            <w:r>
-              <w:rPr>
-                <w:webHidden/>
-              </w:rPr>
-            </w:r>
-            <w:r>
-              <w:rPr>
-                <w:webHidden/>
-              </w:rPr>
-              <w:fldChar w:fldCharType="separate"/>
-            </w:r>
-            <w:r>
-              <w:rPr>
-                <w:webHidden/>
-              </w:rPr>
-              <w:t>6</w:t>
-            </w:r>
-            <w:r>
-              <w:rPr>
-                <w:webHidden/>
-              </w:rPr>
-              <w:fldChar w:fldCharType="end"/>
-            </w:r>
-          </w:hyperlink>
-        </w:p>
-        <w:p>
-          <w:pPr>
-            <w:pStyle w:val="Verzeichnis1"/>
-            <w:rPr>
-              <w:rFonts w:asciiTheme="minorHAnsi" w:eastAsiaTheme="minorEastAsia" w:hAnsiTheme="minorHAnsi"/>
-              <w:b w:val="0"/>
-              <w:lang w:eastAsia="de-CH"/>
-            </w:rPr>
-          </w:pPr>
-          <w:hyperlink w:anchor="_Toc510017000" w:history="1">
-            <w:r>
-              <w:rPr>
-                <w:rStyle w:val="Hyperlink"/>
-              </w:rPr>
-              <w:t>5</w:t>
-            </w:r>
-            <w:r>
-              <w:rPr>
-                <w:rFonts w:asciiTheme="minorHAnsi" w:eastAsiaTheme="minorEastAsia" w:hAnsiTheme="minorHAnsi"/>
-                <w:b w:val="0"/>
-                <w:lang w:eastAsia="de-CH"/>
-              </w:rPr>
-              <w:tab/>
-            </w:r>
-            <w:r>
-              <w:rPr>
-                <w:rStyle w:val="Hyperlink"/>
-              </w:rPr>
-              <w:t>Fazit</w:t>
-            </w:r>
-            <w:r>
-              <w:rPr>
-                <w:webHidden/>
-              </w:rPr>
-              <w:tab/>
-            </w:r>
-            <w:r>
-              <w:rPr>
-                <w:webHidden/>
-              </w:rPr>
-              <w:fldChar w:fldCharType="begin"/>
-            </w:r>
-            <w:r>
-              <w:rPr>
-                <w:webHidden/>
-              </w:rPr>
-              <w:instrText xml:space="preserve"> PAGEREF _Toc510017000 \h </w:instrText>
-            </w:r>
-            <w:r>
-              <w:rPr>
-                <w:webHidden/>
-              </w:rPr>
-            </w:r>
-            <w:r>
-              <w:rPr>
-                <w:webHidden/>
-              </w:rPr>
-              <w:fldChar w:fldCharType="separate"/>
-            </w:r>
-            <w:r>
-              <w:rPr>
-                <w:webHidden/>
-              </w:rPr>
-              <w:t>7</w:t>
+              <w:t>14</w:t>
             </w:r>
             <w:r>
               <w:rPr>
@@ -1646,7 +1644,7 @@
       <w:pPr>
         <w:pStyle w:val="berschrift1"/>
       </w:pPr>
-      <w:bookmarkStart w:id="1" w:name="_Toc510016994"/>
+      <w:bookmarkStart w:id="1" w:name="_Toc55497372"/>
       <w:r>
         <w:lastRenderedPageBreak/>
         <w:t>Abstract</w:t>
@@ -1735,6 +1733,7 @@
         <w:spacing w:after="160" w:line="259" w:lineRule="auto"/>
         <w:rPr>
           <w:rStyle w:val="Hyperlink"/>
+          <w:lang w:val="en-US"/>
         </w:rPr>
       </w:pPr>
       <w:r>
@@ -1749,15 +1748,32 @@
         </w:rPr>
         <w:t xml:space="preserve">: </w:t>
       </w:r>
-      <w:hyperlink r:id="rId14" w:history="1">
-        <w:r>
-          <w:rPr>
-            <w:rStyle w:val="Hyperlink"/>
-            <w:lang w:val="en-US"/>
-          </w:rPr>
-          <w:t>https://github.com/Th3Dennis/uek335NikolaiDennis</w:t>
-        </w:r>
-      </w:hyperlink>
+      <w:r>
+        <w:fldChar w:fldCharType="begin"/>
+      </w:r>
+      <w:r>
+        <w:rPr>
+          <w:lang w:val="en-US"/>
+        </w:rPr>
+        <w:instrText xml:space="preserve"> HYPERLINK "https://github.com/Th3Dennis/uek335NikolaiDennis" </w:instrText>
+      </w:r>
+      <w:r>
+        <w:fldChar w:fldCharType="separate"/>
+      </w:r>
+      <w:r>
+        <w:rPr>
+          <w:rStyle w:val="Hyperlink"/>
+          <w:lang w:val="en-US"/>
+        </w:rPr>
+        <w:t>https://github.com/Th3Dennis/uek335NikolaiDennis</w:t>
+      </w:r>
+      <w:r>
+        <w:rPr>
+          <w:rStyle w:val="Hyperlink"/>
+          <w:lang w:val="en-US"/>
+        </w:rPr>
+        <w:fldChar w:fldCharType="end"/>
+      </w:r>
     </w:p>
     <w:p>
       <w:pPr>
@@ -1775,15 +1791,32 @@
         </w:rPr>
         <w:t xml:space="preserve">Figma: </w:t>
       </w:r>
-      <w:hyperlink r:id="rId15" w:history="1">
-        <w:r>
-          <w:rPr>
-            <w:rStyle w:val="Hyperlink"/>
-            <w:lang w:val="fr-CH"/>
-          </w:rPr>
-          <w:t>https://www.figma.com/file/i88N3kNy8UKmVCOUPFPtkp/Android-GUI-Design-Files?node-id=15566%3A153</w:t>
-        </w:r>
-      </w:hyperlink>
+      <w:r>
+        <w:fldChar w:fldCharType="begin"/>
+      </w:r>
+      <w:r>
+        <w:rPr>
+          <w:lang w:val="fr-CH"/>
+        </w:rPr>
+        <w:instrText xml:space="preserve"> HYPERLINK "https://www.figma.com/file/i88N3kNy8UKmVCOUPFPtkp/Android-GUI-Design-Files?node-id=15566%3A153" </w:instrText>
+      </w:r>
+      <w:r>
+        <w:fldChar w:fldCharType="separate"/>
+      </w:r>
+      <w:r>
+        <w:rPr>
+          <w:rStyle w:val="Hyperlink"/>
+          <w:lang w:val="fr-CH"/>
+        </w:rPr>
+        <w:t>https://www.figma.com/file/i88N3kNy8UKmVCOUPFPtkp/Android-GUI-Design-Files?node-id=15566%3A153</w:t>
+      </w:r>
+      <w:r>
+        <w:rPr>
+          <w:rStyle w:val="Hyperlink"/>
+          <w:lang w:val="fr-CH"/>
+        </w:rPr>
+        <w:fldChar w:fldCharType="end"/>
+      </w:r>
     </w:p>
     <w:p>
       <w:pPr>
@@ -1828,7 +1861,7 @@
       <w:pPr>
         <w:pStyle w:val="berschrift2"/>
       </w:pPr>
-      <w:bookmarkStart w:id="2" w:name="_Toc510016995"/>
+      <w:bookmarkStart w:id="2" w:name="_Toc55497373"/>
       <w:r>
         <w:t>Mockups</w:t>
       </w:r>
@@ -1855,7 +1888,7 @@
                     <pic:cNvPicPr/>
                   </pic:nvPicPr>
                   <pic:blipFill>
-                    <a:blip r:embed="rId16"/>
+                    <a:blip r:embed="rId14"/>
                     <a:stretch>
                       <a:fillRect/>
                     </a:stretch>
@@ -2240,7 +2273,7 @@
       <w:pPr>
         <w:pStyle w:val="berschrift1"/>
       </w:pPr>
-      <w:bookmarkStart w:id="3" w:name="_Toc510016996"/>
+      <w:bookmarkStart w:id="3" w:name="_Toc55497374"/>
       <w:r>
         <w:lastRenderedPageBreak/>
         <w:t>Technische Realisierung</w:t>
@@ -2270,7 +2303,7 @@
                     </pic:cNvPicPr>
                   </pic:nvPicPr>
                   <pic:blipFill>
-                    <a:blip r:embed="rId17">
+                    <a:blip r:embed="rId15">
                       <a:extLst>
                         <a:ext uri="{28A0092B-C50C-407E-A947-70E740481C1C}">
                           <a14:useLocalDpi xmlns:a14="http://schemas.microsoft.com/office/drawing/2010/main" val="0"/>
@@ -2533,7 +2566,7 @@
       <w:pPr>
         <w:pStyle w:val="berschrift1"/>
       </w:pPr>
-      <w:bookmarkStart w:id="4" w:name="_Toc510016997"/>
+      <w:bookmarkStart w:id="4" w:name="_Toc55497375"/>
       <w:r>
         <w:lastRenderedPageBreak/>
         <w:t>Testing</w:t>
@@ -2544,7 +2577,7 @@
       <w:pPr>
         <w:pStyle w:val="berschrift2"/>
       </w:pPr>
-      <w:bookmarkStart w:id="5" w:name="_Toc510016998"/>
+      <w:bookmarkStart w:id="5" w:name="_Toc55497376"/>
       <w:r>
         <w:t>Manuelle UI-Tests</w:t>
       </w:r>
@@ -8584,7 +8617,7 @@
           <w:rFonts w:eastAsia="Calibri"/>
         </w:rPr>
       </w:pPr>
-      <w:bookmarkStart w:id="6" w:name="_Toc510016999"/>
+      <w:bookmarkStart w:id="6" w:name="_Toc55497377"/>
       <w:r>
         <w:rPr>
           <w:rFonts w:eastAsia="Calibri"/>
@@ -8831,7 +8864,7 @@
       <w:pPr>
         <w:pStyle w:val="berschrift1"/>
       </w:pPr>
-      <w:bookmarkStart w:id="7" w:name="_Toc510017000"/>
+      <w:bookmarkStart w:id="7" w:name="_Toc55497378"/>
       <w:r>
         <w:lastRenderedPageBreak/>
         <w:t>Fazit</w:t>
@@ -8855,10 +8888,7 @@
         <w:t xml:space="preserve"> Arbeiten so</w:t>
       </w:r>
       <w:r>
-        <w:t xml:space="preserve"> </w:t>
-      </w:r>
-      <w:r>
-        <w:t>koordinierten</w:t>
+        <w:t xml:space="preserve"> koordinierten</w:t>
       </w:r>
       <w:r>
         <w:t xml:space="preserve">, dass wir zeitlich sehr gut vorankamen. </w:t>
@@ -8956,7 +8986,7 @@
       </w:pPr>
     </w:p>
     <w:sectPr>
-      <w:footerReference w:type="default" r:id="rId18"/>
+      <w:footerReference w:type="default" r:id="rId16"/>
       <w:pgSz w:w="11906" w:h="16838" w:code="9"/>
       <w:pgMar w:top="851" w:right="1134" w:bottom="1134" w:left="1134" w:header="709" w:footer="454" w:gutter="0"/>
       <w:pgNumType w:start="0"/>
@@ -14117,6 +14147,15 @@
 </file>
 
 <file path=customXml/item1.xml><?xml version="1.0" encoding="utf-8"?>
+<?mso-contentType ?>
+<FormTemplates xmlns="http://schemas.microsoft.com/sharepoint/v3/contenttype/forms">
+  <Display>DocumentLibraryForm</Display>
+  <Edit>DocumentLibraryForm</Edit>
+  <New>DocumentLibraryForm</New>
+</FormTemplates>
+</file>
+
+<file path=customXml/item2.xml><?xml version="1.0" encoding="utf-8"?>
 <ct:contentTypeSchema xmlns:ct="http://schemas.microsoft.com/office/2006/metadata/contentType" xmlns:ma="http://schemas.microsoft.com/office/2006/metadata/properties/metaAttributes" ct:_="" ma:_="" ma:contentTypeName="Dokument" ma:contentTypeID="0x010100197F0F0657B46C48BE7B3C736211D501" ma:contentTypeVersion="0" ma:contentTypeDescription="Ein neues Dokument erstellen." ma:contentTypeScope="" ma:versionID="a081d59433345dd6b30eab24c49d0e73">
   <xsd:schema xmlns:xsd="http://www.w3.org/2001/XMLSchema" xmlns:xs="http://www.w3.org/2001/XMLSchema" xmlns:p="http://schemas.microsoft.com/office/2006/metadata/properties" targetNamespace="http://schemas.microsoft.com/office/2006/metadata/properties" ma:root="true" ma:fieldsID="10627edd4f09c1f414843cf0643fb7ba">
     <xsd:element name="properties">
@@ -14230,26 +14269,25 @@
 </ct:contentTypeSchema>
 </file>
 
-<file path=customXml/item2.xml><?xml version="1.0" encoding="utf-8"?>
-<?mso-contentType ?>
-<FormTemplates xmlns="http://schemas.microsoft.com/sharepoint/v3/contenttype/forms">
-  <Display>DocumentLibraryForm</Display>
-  <Edit>DocumentLibraryForm</Edit>
-  <New>DocumentLibraryForm</New>
-</FormTemplates>
+<file path=customXml/item3.xml><?xml version="1.0" encoding="utf-8"?>
+<b:Sources xmlns:b="http://schemas.openxmlformats.org/officeDocument/2006/bibliography" xmlns="http://schemas.openxmlformats.org/officeDocument/2006/bibliography" SelectedStyle="\APASixthEditionOfficeOnline.xsl" StyleName="APA" Version="6"/>
 </file>
 
-<file path=customXml/item3.xml><?xml version="1.0" encoding="utf-8"?>
+<file path=customXml/item4.xml><?xml version="1.0" encoding="utf-8"?>
 <p:properties xmlns:p="http://schemas.microsoft.com/office/2006/metadata/properties" xmlns:xsi="http://www.w3.org/2001/XMLSchema-instance" xmlns:pc="http://schemas.microsoft.com/office/infopath/2007/PartnerControls">
   <documentManagement/>
 </p:properties>
 </file>
 
-<file path=customXml/item4.xml><?xml version="1.0" encoding="utf-8"?>
-<b:Sources xmlns:b="http://schemas.openxmlformats.org/officeDocument/2006/bibliography" xmlns="http://schemas.openxmlformats.org/officeDocument/2006/bibliography" SelectedStyle="\APASixthEditionOfficeOnline.xsl" StyleName="APA" Version="6"/>
+<file path=customXml/itemProps1.xml><?xml version="1.0" encoding="utf-8"?>
+<ds:datastoreItem xmlns:ds="http://schemas.openxmlformats.org/officeDocument/2006/customXml" ds:itemID="{419A9A07-AB27-477F-80E6-7D745136E314}">
+  <ds:schemaRefs>
+    <ds:schemaRef ds:uri="http://schemas.microsoft.com/sharepoint/v3/contenttype/forms"/>
+  </ds:schemaRefs>
+</ds:datastoreItem>
 </file>
 
-<file path=customXml/itemProps1.xml><?xml version="1.0" encoding="utf-8"?>
+<file path=customXml/itemProps2.xml><?xml version="1.0" encoding="utf-8"?>
 <ds:datastoreItem xmlns:ds="http://schemas.openxmlformats.org/officeDocument/2006/customXml" ds:itemID="{6E396158-D9AF-428F-AB15-3FEB6B41E18A}">
   <ds:schemaRefs>
     <ds:schemaRef ds:uri="http://schemas.microsoft.com/office/2006/metadata/contentType"/>
@@ -14265,27 +14303,19 @@
 </ds:datastoreItem>
 </file>
 
-<file path=customXml/itemProps2.xml><?xml version="1.0" encoding="utf-8"?>
-<ds:datastoreItem xmlns:ds="http://schemas.openxmlformats.org/officeDocument/2006/customXml" ds:itemID="{419A9A07-AB27-477F-80E6-7D745136E314}">
+<file path=customXml/itemProps3.xml><?xml version="1.0" encoding="utf-8"?>
+<ds:datastoreItem xmlns:ds="http://schemas.openxmlformats.org/officeDocument/2006/customXml" ds:itemID="{5615BD2E-8734-9447-9221-FB732DB6188B}">
   <ds:schemaRefs>
-    <ds:schemaRef ds:uri="http://schemas.microsoft.com/sharepoint/v3/contenttype/forms"/>
+    <ds:schemaRef ds:uri="http://schemas.openxmlformats.org/officeDocument/2006/bibliography"/>
   </ds:schemaRefs>
 </ds:datastoreItem>
 </file>
 
-<file path=customXml/itemProps3.xml><?xml version="1.0" encoding="utf-8"?>
+<file path=customXml/itemProps4.xml><?xml version="1.0" encoding="utf-8"?>
 <ds:datastoreItem xmlns:ds="http://schemas.openxmlformats.org/officeDocument/2006/customXml" ds:itemID="{0EBEBE05-60C9-4A41-8F3E-7686FB665CA5}">
   <ds:schemaRefs>
     <ds:schemaRef ds:uri="http://schemas.microsoft.com/office/2006/metadata/properties"/>
     <ds:schemaRef ds:uri="http://schemas.microsoft.com/office/infopath/2007/PartnerControls"/>
   </ds:schemaRefs>
 </ds:datastoreItem>
-</file>
-
-<file path=customXml/itemProps4.xml><?xml version="1.0" encoding="utf-8"?>
-<ds:datastoreItem xmlns:ds="http://schemas.openxmlformats.org/officeDocument/2006/customXml" ds:itemID="{5615BD2E-8734-9447-9221-FB732DB6188B}">
-  <ds:schemaRefs>
-    <ds:schemaRef ds:uri="http://schemas.openxmlformats.org/officeDocument/2006/bibliography"/>
-  </ds:schemaRefs>
-</ds:datastoreItem>
 </file>
</xml_diff>